<commit_message>
Updated changes to library into documentation file
</commit_message>
<xml_diff>
--- a/Library/AcuGitLibraryDocumentation.docx
+++ b/Library/AcuGitLibraryDocumentation.docx
@@ -563,7 +563,7 @@
           <v:shape id="_x0000_i1025" type="#_x0000_t75" style="width:468pt;height:11.25pt" o:ole="">
             <v:imagedata r:id="rId5" o:title=""/>
           </v:shape>
-          <o:OLEObject Type="Embed" ProgID="Word.OpenDocumentText.12" ShapeID="_x0000_i1025" DrawAspect="Content" ObjectID="_1558350455" r:id="rId6"/>
+          <o:OLEObject Type="Embed" ProgID="Word.OpenDocumentText.12" ShapeID="_x0000_i1025" DrawAspect="Content" ObjectID="_1558425942" r:id="rId6"/>
         </w:object>
       </w:r>
     </w:p>
@@ -583,7 +583,7 @@
           <v:shape id="_x0000_i1026" type="#_x0000_t75" style="width:468pt;height:22.5pt" o:ole="">
             <v:imagedata r:id="rId7" o:title=""/>
           </v:shape>
-          <o:OLEObject Type="Embed" ProgID="Word.OpenDocumentText.12" ShapeID="_x0000_i1026" DrawAspect="Content" ObjectID="_1558350456" r:id="rId8"/>
+          <o:OLEObject Type="Embed" ProgID="Word.OpenDocumentText.12" ShapeID="_x0000_i1026" DrawAspect="Content" ObjectID="_1558425943" r:id="rId8"/>
         </w:object>
       </w:r>
     </w:p>
@@ -603,7 +603,7 @@
           <v:shape id="_x0000_i1027" type="#_x0000_t75" style="width:468pt;height:22.5pt" o:ole="">
             <v:imagedata r:id="rId9" o:title=""/>
           </v:shape>
-          <o:OLEObject Type="Embed" ProgID="Word.OpenDocumentText.12" ShapeID="_x0000_i1027" DrawAspect="Content" ObjectID="_1558350457" r:id="rId10"/>
+          <o:OLEObject Type="Embed" ProgID="Word.OpenDocumentText.12" ShapeID="_x0000_i1027" DrawAspect="Content" ObjectID="_1558425944" r:id="rId10"/>
         </w:object>
       </w:r>
     </w:p>
@@ -774,7 +774,7 @@
           <v:shape id="_x0000_i1028" type="#_x0000_t75" style="width:468pt;height:30.75pt" o:ole="">
             <v:imagedata r:id="rId11" o:title=""/>
           </v:shape>
-          <o:OLEObject Type="Embed" ProgID="Word.OpenDocumentText.12" ShapeID="_x0000_i1028" DrawAspect="Content" ObjectID="_1558350458" r:id="rId12"/>
+          <o:OLEObject Type="Embed" ProgID="Word.OpenDocumentText.12" ShapeID="_x0000_i1028" DrawAspect="Content" ObjectID="_1558425945" r:id="rId12"/>
         </w:object>
       </w:r>
     </w:p>
@@ -1100,7 +1100,7 @@
           <v:shape id="_x0000_i1029" type="#_x0000_t75" style="width:468pt;height:22.5pt" o:ole="">
             <v:imagedata r:id="rId13" o:title=""/>
           </v:shape>
-          <o:OLEObject Type="Embed" ProgID="Word.OpenDocumentText.12" ShapeID="_x0000_i1029" DrawAspect="Content" ObjectID="_1558350459" r:id="rId14"/>
+          <o:OLEObject Type="Embed" ProgID="Word.OpenDocumentText.12" ShapeID="_x0000_i1029" DrawAspect="Content" ObjectID="_1558425946" r:id="rId14"/>
         </w:object>
       </w:r>
     </w:p>
@@ -2177,7 +2177,7 @@
           <v:shape id="_x0000_i1030" type="#_x0000_t75" style="width:468pt;height:78pt" o:ole="">
             <v:imagedata r:id="rId15" o:title=""/>
           </v:shape>
-          <o:OLEObject Type="Embed" ProgID="Word.OpenDocumentText.12" ShapeID="_x0000_i1030" DrawAspect="Content" ObjectID="_1558350460" r:id="rId16"/>
+          <o:OLEObject Type="Embed" ProgID="Word.OpenDocumentText.12" ShapeID="_x0000_i1030" DrawAspect="Content" ObjectID="_1558425947" r:id="rId16"/>
         </w:object>
       </w:r>
     </w:p>
@@ -3154,7 +3154,7 @@
           <v:shape id="_x0000_i1031" type="#_x0000_t75" style="width:468pt;height:11.25pt" o:ole="">
             <v:imagedata r:id="rId17" o:title=""/>
           </v:shape>
-          <o:OLEObject Type="Embed" ProgID="Word.OpenDocumentText.12" ShapeID="_x0000_i1031" DrawAspect="Content" ObjectID="_1558350461" r:id="rId18"/>
+          <o:OLEObject Type="Embed" ProgID="Word.OpenDocumentText.12" ShapeID="_x0000_i1031" DrawAspect="Content" ObjectID="_1558425948" r:id="rId18"/>
         </w:object>
       </w:r>
     </w:p>
@@ -3435,7 +3435,7 @@
           <v:shape id="_x0000_i1032" type="#_x0000_t75" style="width:468pt;height:19.5pt" o:ole="">
             <v:imagedata r:id="rId19" o:title=""/>
           </v:shape>
-          <o:OLEObject Type="Embed" ProgID="Word.OpenDocumentText.12" ShapeID="_x0000_i1032" DrawAspect="Content" ObjectID="_1558350462" r:id="rId20"/>
+          <o:OLEObject Type="Embed" ProgID="Word.OpenDocumentText.12" ShapeID="_x0000_i1032" DrawAspect="Content" ObjectID="_1558425949" r:id="rId20"/>
         </w:object>
       </w:r>
     </w:p>
@@ -3659,7 +3659,7 @@
           <v:shape id="_x0000_i1033" type="#_x0000_t75" style="width:468pt;height:20.25pt" o:ole="">
             <v:imagedata r:id="rId21" o:title=""/>
           </v:shape>
-          <o:OLEObject Type="Embed" ProgID="Word.OpenDocumentText.12" ShapeID="_x0000_i1033" DrawAspect="Content" ObjectID="_1558350463" r:id="rId22"/>
+          <o:OLEObject Type="Embed" ProgID="Word.OpenDocumentText.12" ShapeID="_x0000_i1033" DrawAspect="Content" ObjectID="_1558425950" r:id="rId22"/>
         </w:object>
       </w:r>
     </w:p>
@@ -3897,7 +3897,7 @@
           <v:shape id="_x0000_i1034" type="#_x0000_t75" style="width:468pt;height:20.25pt" o:ole="">
             <v:imagedata r:id="rId23" o:title=""/>
           </v:shape>
-          <o:OLEObject Type="Embed" ProgID="Word.OpenDocumentText.12" ShapeID="_x0000_i1034" DrawAspect="Content" ObjectID="_1558350464" r:id="rId24"/>
+          <o:OLEObject Type="Embed" ProgID="Word.OpenDocumentText.12" ShapeID="_x0000_i1034" DrawAspect="Content" ObjectID="_1558425951" r:id="rId24"/>
         </w:object>
       </w:r>
     </w:p>
@@ -4121,7 +4121,7 @@
           <v:shape id="_x0000_i1035" type="#_x0000_t75" style="width:468pt;height:20.25pt" o:ole="">
             <v:imagedata r:id="rId25" o:title=""/>
           </v:shape>
-          <o:OLEObject Type="Embed" ProgID="Word.OpenDocumentText.12" ShapeID="_x0000_i1035" DrawAspect="Content" ObjectID="_1558350465" r:id="rId26"/>
+          <o:OLEObject Type="Embed" ProgID="Word.OpenDocumentText.12" ShapeID="_x0000_i1035" DrawAspect="Content" ObjectID="_1558425952" r:id="rId26"/>
         </w:object>
       </w:r>
       <w:proofErr w:type="gramStart"/>
@@ -4228,7 +4228,7 @@
           <v:shape id="_x0000_i1036" type="#_x0000_t75" style="width:468pt;height:20.25pt" o:ole="">
             <v:imagedata r:id="rId27" o:title=""/>
           </v:shape>
-          <o:OLEObject Type="Embed" ProgID="Word.OpenDocumentText.12" ShapeID="_x0000_i1036" DrawAspect="Content" ObjectID="_1558350466" r:id="rId28"/>
+          <o:OLEObject Type="Embed" ProgID="Word.OpenDocumentText.12" ShapeID="_x0000_i1036" DrawAspect="Content" ObjectID="_1558425953" r:id="rId28"/>
         </w:object>
       </w:r>
     </w:p>
@@ -4406,7 +4406,7 @@
           <v:shape id="_x0000_i1037" type="#_x0000_t75" style="width:468pt;height:19.5pt" o:ole="">
             <v:imagedata r:id="rId29" o:title=""/>
           </v:shape>
-          <o:OLEObject Type="Embed" ProgID="Word.OpenDocumentText.12" ShapeID="_x0000_i1037" DrawAspect="Content" ObjectID="_1558350467" r:id="rId30"/>
+          <o:OLEObject Type="Embed" ProgID="Word.OpenDocumentText.12" ShapeID="_x0000_i1037" DrawAspect="Content" ObjectID="_1558425954" r:id="rId30"/>
         </w:object>
       </w:r>
     </w:p>
@@ -4624,7 +4624,7 @@
           <v:shape id="_x0000_i1038" type="#_x0000_t75" style="width:468pt;height:19.5pt" o:ole="">
             <v:imagedata r:id="rId31" o:title=""/>
           </v:shape>
-          <o:OLEObject Type="Embed" ProgID="Word.OpenDocumentText.12" ShapeID="_x0000_i1038" DrawAspect="Content" ObjectID="_1558350468" r:id="rId32"/>
+          <o:OLEObject Type="Embed" ProgID="Word.OpenDocumentText.12" ShapeID="_x0000_i1038" DrawAspect="Content" ObjectID="_1558425955" r:id="rId32"/>
         </w:object>
       </w:r>
     </w:p>
@@ -4804,7 +4804,7 @@
           <v:shape id="_x0000_i1039" type="#_x0000_t75" style="width:468pt;height:19.5pt" o:ole="">
             <v:imagedata r:id="rId33" o:title=""/>
           </v:shape>
-          <o:OLEObject Type="Embed" ProgID="Word.OpenDocumentText.12" ShapeID="_x0000_i1039" DrawAspect="Content" ObjectID="_1558350469" r:id="rId34"/>
+          <o:OLEObject Type="Embed" ProgID="Word.OpenDocumentText.12" ShapeID="_x0000_i1039" DrawAspect="Content" ObjectID="_1558425956" r:id="rId34"/>
         </w:object>
       </w:r>
     </w:p>
@@ -4922,7 +4922,7 @@
           <v:shape id="_x0000_i1040" type="#_x0000_t75" style="width:468pt;height:19.5pt" o:ole="">
             <v:imagedata r:id="rId35" o:title=""/>
           </v:shape>
-          <o:OLEObject Type="Embed" ProgID="Word.OpenDocumentText.12" ShapeID="_x0000_i1040" DrawAspect="Content" ObjectID="_1558350470" r:id="rId36"/>
+          <o:OLEObject Type="Embed" ProgID="Word.OpenDocumentText.12" ShapeID="_x0000_i1040" DrawAspect="Content" ObjectID="_1558425957" r:id="rId36"/>
         </w:object>
       </w:r>
       <w:r>
@@ -5099,10 +5099,10 @@
       <w:bookmarkEnd w:id="16"/>
       <w:r>
         <w:object w:dxaOrig="9360" w:dyaOrig="396">
-          <v:shape id="_x0000_i1058" type="#_x0000_t75" style="width:468pt;height:19.5pt" o:ole="">
+          <v:shape id="_x0000_i1041" type="#_x0000_t75" style="width:468pt;height:19.5pt" o:ole="">
             <v:imagedata r:id="rId37" o:title=""/>
           </v:shape>
-          <o:OLEObject Type="Embed" ProgID="Word.OpenDocumentText.12" ShapeID="_x0000_i1058" DrawAspect="Content" ObjectID="_1558350471" r:id="rId38"/>
+          <o:OLEObject Type="Embed" ProgID="Word.OpenDocumentText.12" ShapeID="_x0000_i1041" DrawAspect="Content" ObjectID="_1558425958" r:id="rId38"/>
         </w:object>
       </w:r>
     </w:p>
@@ -5280,7 +5280,7 @@
           <v:shape id="_x0000_i1042" type="#_x0000_t75" style="width:468pt;height:19.5pt" o:ole="">
             <v:imagedata r:id="rId39" o:title=""/>
           </v:shape>
-          <o:OLEObject Type="Embed" ProgID="Word.OpenDocumentText.12" ShapeID="_x0000_i1042" DrawAspect="Content" ObjectID="_1558350472" r:id="rId40"/>
+          <o:OLEObject Type="Embed" ProgID="Word.OpenDocumentText.12" ShapeID="_x0000_i1042" DrawAspect="Content" ObjectID="_1558425959" r:id="rId40"/>
         </w:object>
       </w:r>
     </w:p>
@@ -5440,7 +5440,7 @@
           <v:shape id="_x0000_i1043" type="#_x0000_t75" style="width:468pt;height:19.5pt" o:ole="">
             <v:imagedata r:id="rId41" o:title=""/>
           </v:shape>
-          <o:OLEObject Type="Embed" ProgID="Word.OpenDocumentText.12" ShapeID="_x0000_i1043" DrawAspect="Content" ObjectID="_1558350473" r:id="rId42"/>
+          <o:OLEObject Type="Embed" ProgID="Word.OpenDocumentText.12" ShapeID="_x0000_i1043" DrawAspect="Content" ObjectID="_1558425960" r:id="rId42"/>
         </w:object>
       </w:r>
     </w:p>
@@ -5558,7 +5558,7 @@
           <v:shape id="_x0000_i1044" type="#_x0000_t75" style="width:468pt;height:19.5pt" o:ole="">
             <v:imagedata r:id="rId43" o:title=""/>
           </v:shape>
-          <o:OLEObject Type="Embed" ProgID="Word.OpenDocumentText.12" ShapeID="_x0000_i1044" DrawAspect="Content" ObjectID="_1558350474" r:id="rId44"/>
+          <o:OLEObject Type="Embed" ProgID="Word.OpenDocumentText.12" ShapeID="_x0000_i1044" DrawAspect="Content" ObjectID="_1558425961" r:id="rId44"/>
         </w:object>
       </w:r>
     </w:p>
@@ -5653,10 +5653,10 @@
       <w:bookmarkEnd w:id="20"/>
       <w:r>
         <w:object w:dxaOrig="9360" w:dyaOrig="386">
-          <v:shape id="_x0000_i1046" type="#_x0000_t75" style="width:468pt;height:19.5pt" o:ole="">
+          <v:shape id="_x0000_i1045" type="#_x0000_t75" style="width:468pt;height:19.5pt" o:ole="">
             <v:imagedata r:id="rId45" o:title=""/>
           </v:shape>
-          <o:OLEObject Type="Embed" ProgID="Word.OpenDocumentText.12" ShapeID="_x0000_i1046" DrawAspect="Content" ObjectID="_1558350475" r:id="rId46"/>
+          <o:OLEObject Type="Embed" ProgID="Word.OpenDocumentText.12" ShapeID="_x0000_i1045" DrawAspect="Content" ObjectID="_1558425962" r:id="rId46"/>
         </w:object>
       </w:r>
     </w:p>
@@ -5836,10 +5836,10 @@
       </w:r>
       <w:r>
         <w:object w:dxaOrig="9360" w:dyaOrig="389">
-          <v:shape id="_x0000_i1047" type="#_x0000_t75" style="width:468pt;height:19.5pt" o:ole="">
+          <v:shape id="_x0000_i1046" type="#_x0000_t75" style="width:468pt;height:19.5pt" o:ole="">
             <v:imagedata r:id="rId41" o:title=""/>
           </v:shape>
-          <o:OLEObject Type="Embed" ProgID="Word.OpenDocumentText.12" ShapeID="_x0000_i1047" DrawAspect="Content" ObjectID="_1558350476" r:id="rId47"/>
+          <o:OLEObject Type="Embed" ProgID="Word.OpenDocumentText.12" ShapeID="_x0000_i1046" DrawAspect="Content" ObjectID="_1558425963" r:id="rId47"/>
         </w:object>
       </w:r>
     </w:p>
@@ -5962,10 +5962,10 @@
       <w:bookmarkEnd w:id="21"/>
       <w:r>
         <w:object w:dxaOrig="9360" w:dyaOrig="386">
-          <v:shape id="_x0000_i1048" type="#_x0000_t75" style="width:468pt;height:19.5pt" o:ole="">
+          <v:shape id="_x0000_i1047" type="#_x0000_t75" style="width:468pt;height:19.5pt" o:ole="">
             <v:imagedata r:id="rId48" o:title=""/>
           </v:shape>
-          <o:OLEObject Type="Embed" ProgID="Word.OpenDocumentText.12" ShapeID="_x0000_i1048" DrawAspect="Content" ObjectID="_1558350477" r:id="rId49"/>
+          <o:OLEObject Type="Embed" ProgID="Word.OpenDocumentText.12" ShapeID="_x0000_i1047" DrawAspect="Content" ObjectID="_1558425964" r:id="rId49"/>
         </w:object>
       </w:r>
     </w:p>
@@ -6158,10 +6158,10 @@
       <w:bookmarkEnd w:id="22"/>
       <w:r>
         <w:object w:dxaOrig="9360" w:dyaOrig="384">
-          <v:shape id="_x0000_i1049" type="#_x0000_t75" style="width:468pt;height:19.5pt" o:ole="">
+          <v:shape id="_x0000_i1048" type="#_x0000_t75" style="width:468pt;height:19.5pt" o:ole="">
             <v:imagedata r:id="rId50" o:title=""/>
           </v:shape>
-          <o:OLEObject Type="Embed" ProgID="Word.OpenDocumentText.12" ShapeID="_x0000_i1049" DrawAspect="Content" ObjectID="_1558350478" r:id="rId51"/>
+          <o:OLEObject Type="Embed" ProgID="Word.OpenDocumentText.12" ShapeID="_x0000_i1048" DrawAspect="Content" ObjectID="_1558425965" r:id="rId51"/>
         </w:object>
       </w:r>
     </w:p>
@@ -6296,10 +6296,10 @@
       <w:bookmarkEnd w:id="23"/>
       <w:r>
         <w:object w:dxaOrig="9360" w:dyaOrig="383">
-          <v:shape id="_x0000_i1053" type="#_x0000_t75" style="width:468pt;height:19.5pt" o:ole="">
+          <v:shape id="_x0000_i1049" type="#_x0000_t75" style="width:468pt;height:19.5pt" o:ole="">
             <v:imagedata r:id="rId52" o:title=""/>
           </v:shape>
-          <o:OLEObject Type="Embed" ProgID="Word.OpenDocumentText.12" ShapeID="_x0000_i1053" DrawAspect="Content" ObjectID="_1558350479" r:id="rId53"/>
+          <o:OLEObject Type="Embed" ProgID="Word.OpenDocumentText.12" ShapeID="_x0000_i1049" DrawAspect="Content" ObjectID="_1558425966" r:id="rId53"/>
         </w:object>
       </w:r>
     </w:p>
@@ -6437,10 +6437,10 @@
       <w:bookmarkEnd w:id="24"/>
       <w:r>
         <w:object w:dxaOrig="9360" w:dyaOrig="383">
-          <v:shape id="_x0000_i1068" type="#_x0000_t75" style="width:468pt;height:19.5pt" o:ole="">
+          <v:shape id="_x0000_i1050" type="#_x0000_t75" style="width:468pt;height:19.5pt" o:ole="">
             <v:imagedata r:id="rId54" o:title=""/>
           </v:shape>
-          <o:OLEObject Type="Embed" ProgID="Word.OpenDocumentText.12" ShapeID="_x0000_i1068" DrawAspect="Content" ObjectID="_1558350480" r:id="rId55"/>
+          <o:OLEObject Type="Embed" ProgID="Word.OpenDocumentText.12" ShapeID="_x0000_i1050" DrawAspect="Content" ObjectID="_1558425967" r:id="rId55"/>
         </w:object>
       </w:r>
     </w:p>
@@ -6623,55 +6623,180 @@
       <w:bookmarkEnd w:id="25"/>
       <w:r>
         <w:object w:dxaOrig="9360" w:dyaOrig="383">
-          <v:shape id="_x0000_i1071" type="#_x0000_t75" style="width:468pt;height:19.5pt" o:ole="">
+          <v:shape id="_x0000_i1051" type="#_x0000_t75" style="width:468pt;height:19.5pt" o:ole="">
             <v:imagedata r:id="rId56" o:title=""/>
           </v:shape>
-          <o:OLEObject Type="Embed" ProgID="Word.OpenDocumentText.12" ShapeID="_x0000_i1071" DrawAspect="Content" ObjectID="_1558350481" r:id="rId57"/>
+          <o:OLEObject Type="Embed" ProgID="Word.OpenDocumentText.12" ShapeID="_x0000_i1051" DrawAspect="Content" ObjectID="_1558425968" r:id="rId57"/>
         </w:object>
       </w:r>
     </w:p>
     <w:p>
       <w:pPr>
         <w:rPr>
-          <w:b/>
-        </w:rPr>
-      </w:pPr>
-    </w:p>
-    <w:p>
-      <w:pPr>
-        <w:rPr>
-          <w:b/>
-        </w:rPr>
-      </w:pPr>
-    </w:p>
-    <w:p>
-      <w:pPr>
-        <w:rPr>
-          <w:b/>
-        </w:rPr>
-      </w:pPr>
-    </w:p>
-    <w:p>
-      <w:pPr>
-        <w:rPr>
-          <w:b/>
-        </w:rPr>
-      </w:pPr>
-    </w:p>
-    <w:p>
-      <w:pPr>
-        <w:rPr>
-          <w:b/>
-        </w:rPr>
-      </w:pPr>
-    </w:p>
-    <w:p>
-      <w:pPr>
-        <w:rPr>
-          <w:b/>
-        </w:rPr>
-      </w:pPr>
-    </w:p>
+          <w:rFonts w:ascii="Rockwell" w:hAnsi="Rockwell" w:cs="Consolas"/>
+          <w:i/>
+          <w:color w:val="000000"/>
+          <w:sz w:val="20"/>
+          <w:szCs w:val="20"/>
+        </w:rPr>
+      </w:pPr>
+      <w:proofErr w:type="gramStart"/>
+      <w:r>
+        <w:rPr>
+          <w:rFonts w:ascii="Rockwell" w:hAnsi="Rockwell" w:cs="Consolas"/>
+          <w:color w:val="9CC2E5" w:themeColor="accent1" w:themeTint="99"/>
+          <w:sz w:val="20"/>
+          <w:szCs w:val="20"/>
+        </w:rPr>
+        <w:t>bool</w:t>
+      </w:r>
+      <w:proofErr w:type="gramEnd"/>
+      <w:r>
+        <w:rPr>
+          <w:rFonts w:ascii="Rockwell" w:hAnsi="Rockwell" w:cs="Consolas"/>
+          <w:color w:val="000000"/>
+          <w:sz w:val="20"/>
+          <w:szCs w:val="20"/>
+        </w:rPr>
+        <w:t xml:space="preserve"> </w:t>
+      </w:r>
+      <w:r>
+        <w:rPr>
+          <w:rFonts w:ascii="Rockwell" w:hAnsi="Rockwell" w:cs="Consolas"/>
+          <w:i/>
+          <w:color w:val="000000"/>
+          <w:sz w:val="20"/>
+          <w:szCs w:val="20"/>
+        </w:rPr>
+        <w:t>Revert</w:t>
+      </w:r>
+      <w:r>
+        <w:rPr>
+          <w:rFonts w:ascii="Rockwell" w:hAnsi="Rockwell" w:cs="Consolas"/>
+          <w:i/>
+          <w:color w:val="000000" w:themeColor="text1"/>
+          <w:sz w:val="20"/>
+          <w:szCs w:val="20"/>
+        </w:rPr>
+        <w:t>(</w:t>
+      </w:r>
+      <w:proofErr w:type="spellStart"/>
+      <w:r>
+        <w:rPr>
+          <w:rFonts w:ascii="Rockwell" w:hAnsi="Rockwell" w:cs="Consolas"/>
+          <w:i/>
+          <w:color w:val="9CC2E5" w:themeColor="accent1" w:themeTint="99"/>
+          <w:sz w:val="20"/>
+          <w:szCs w:val="20"/>
+        </w:rPr>
+        <w:t>CommitInfo</w:t>
+      </w:r>
+      <w:proofErr w:type="spellEnd"/>
+      <w:r>
+        <w:rPr>
+          <w:rFonts w:ascii="Rockwell" w:hAnsi="Rockwell" w:cs="Consolas"/>
+          <w:i/>
+          <w:color w:val="000000" w:themeColor="text1"/>
+          <w:sz w:val="20"/>
+          <w:szCs w:val="20"/>
+        </w:rPr>
+        <w:t xml:space="preserve"> info</w:t>
+      </w:r>
+      <w:r>
+        <w:rPr>
+          <w:rFonts w:ascii="Rockwell" w:hAnsi="Rockwell" w:cs="Consolas"/>
+          <w:i/>
+          <w:color w:val="000000" w:themeColor="text1"/>
+          <w:sz w:val="20"/>
+          <w:szCs w:val="20"/>
+        </w:rPr>
+        <w:t>)</w:t>
+      </w:r>
+    </w:p>
+    <w:p>
+      <w:pPr>
+        <w:rPr>
+          <w:rFonts w:ascii="Rockwell" w:hAnsi="Rockwell" w:cs="Consolas"/>
+          <w:color w:val="000000"/>
+          <w:sz w:val="20"/>
+          <w:szCs w:val="20"/>
+        </w:rPr>
+      </w:pPr>
+      <w:r>
+        <w:rPr>
+          <w:rFonts w:ascii="Rockwell" w:hAnsi="Rockwell" w:cs="Consolas"/>
+          <w:i/>
+          <w:color w:val="000000"/>
+          <w:sz w:val="20"/>
+          <w:szCs w:val="20"/>
+        </w:rPr>
+        <w:tab/>
+        <w:t xml:space="preserve">Description: </w:t>
+      </w:r>
+      <w:r>
+        <w:rPr>
+          <w:rFonts w:ascii="Rockwell" w:hAnsi="Rockwell" w:cs="Consolas"/>
+          <w:color w:val="000000"/>
+          <w:sz w:val="20"/>
+          <w:szCs w:val="20"/>
+        </w:rPr>
+        <w:t xml:space="preserve">Reverts a given commit, and will return a </w:t>
+      </w:r>
+      <w:proofErr w:type="spellStart"/>
+      <w:r>
+        <w:rPr>
+          <w:rFonts w:ascii="Rockwell" w:hAnsi="Rockwell" w:cs="Consolas"/>
+          <w:color w:val="000000"/>
+          <w:sz w:val="20"/>
+          <w:szCs w:val="20"/>
+        </w:rPr>
+        <w:t>bool</w:t>
+      </w:r>
+      <w:proofErr w:type="spellEnd"/>
+      <w:r>
+        <w:rPr>
+          <w:rFonts w:ascii="Rockwell" w:hAnsi="Rockwell" w:cs="Consolas"/>
+          <w:color w:val="000000"/>
+          <w:sz w:val="20"/>
+          <w:szCs w:val="20"/>
+        </w:rPr>
+        <w:t xml:space="preserve"> for whether or not </w:t>
+      </w:r>
+      <w:proofErr w:type="gramStart"/>
+      <w:r>
+        <w:rPr>
+          <w:rFonts w:ascii="Rockwell" w:hAnsi="Rockwell" w:cs="Consolas"/>
+          <w:color w:val="000000"/>
+          <w:sz w:val="20"/>
+          <w:szCs w:val="20"/>
+        </w:rPr>
+        <w:t>the revert</w:t>
+      </w:r>
+      <w:proofErr w:type="gramEnd"/>
+      <w:r>
+        <w:rPr>
+          <w:rFonts w:ascii="Rockwell" w:hAnsi="Rockwell" w:cs="Consolas"/>
+          <w:color w:val="000000"/>
+          <w:sz w:val="20"/>
+          <w:szCs w:val="20"/>
+        </w:rPr>
+        <w:t xml:space="preserve"> succeeds.</w:t>
+      </w:r>
+    </w:p>
+    <w:p>
+      <w:r>
+        <w:t>e.g.</w:t>
+      </w:r>
+      <w:r>
+        <w:object w:dxaOrig="9360" w:dyaOrig="383">
+          <v:shape id="_x0000_i1053" type="#_x0000_t75" style="width:468pt;height:19.5pt" o:ole="">
+            <v:imagedata r:id="rId56" o:title=""/>
+          </v:shape>
+          <o:OLEObject Type="Embed" ProgID="Word.OpenDocumentText.12" ShapeID="_x0000_i1053" DrawAspect="Content" ObjectID="_1558425969" r:id="rId58"/>
+        </w:object>
+      </w:r>
+    </w:p>
+    <w:p/>
     <w:p>
       <w:pPr>
         <w:rPr>
@@ -6901,15 +7026,83 @@
           <w:color w:val="000000" w:themeColor="text1"/>
           <w:sz w:val="20"/>
         </w:rPr>
+        <w:t xml:space="preserve"> first line of the commit.</w:t>
+      </w:r>
+    </w:p>
+    <w:p>
+      <w:pPr>
+        <w:rPr>
+          <w:rFonts w:ascii="Rockwell" w:hAnsi="Rockwell"/>
+          <w:color w:val="000000" w:themeColor="text1"/>
+          <w:sz w:val="20"/>
+        </w:rPr>
+      </w:pPr>
+      <w:proofErr w:type="gramStart"/>
+      <w:r>
+        <w:rPr>
+          <w:rFonts w:ascii="Rockwell" w:hAnsi="Rockwell"/>
+          <w:color w:val="9CC2E5" w:themeColor="accent1" w:themeTint="99"/>
+          <w:sz w:val="20"/>
+        </w:rPr>
+        <w:t>string</w:t>
+      </w:r>
+      <w:proofErr w:type="gramEnd"/>
+      <w:r>
+        <w:rPr>
+          <w:rFonts w:ascii="Rockwell" w:hAnsi="Rockwell"/>
+          <w:color w:val="767171" w:themeColor="background2" w:themeShade="80"/>
+          <w:sz w:val="20"/>
+        </w:rPr>
         <w:t xml:space="preserve"> </w:t>
       </w:r>
       <w:r>
         <w:rPr>
           <w:rFonts w:ascii="Rockwell" w:hAnsi="Rockwell"/>
-          <w:color w:val="000000" w:themeColor="text1"/>
-          <w:sz w:val="20"/>
-        </w:rPr>
-        <w:t>first line of the commit.</w:t>
+          <w:i/>
+          <w:color w:val="000000" w:themeColor="text1"/>
+          <w:sz w:val="20"/>
+        </w:rPr>
+        <w:t>ID</w:t>
+      </w:r>
+      <w:r>
+        <w:rPr>
+          <w:rFonts w:ascii="Rockwell" w:hAnsi="Rockwell"/>
+          <w:color w:val="000000" w:themeColor="text1"/>
+          <w:sz w:val="20"/>
+        </w:rPr>
+        <w:t xml:space="preserve"> : (Default is </w:t>
+      </w:r>
+      <w:r>
+        <w:rPr>
+          <w:rFonts w:ascii="Rockwell" w:hAnsi="Rockwell"/>
+          <w:color w:val="9CC2E5" w:themeColor="accent1" w:themeTint="99"/>
+          <w:sz w:val="20"/>
+        </w:rPr>
+        <w:t>empty</w:t>
+      </w:r>
+      <w:r>
+        <w:rPr>
+          <w:rFonts w:ascii="Rockwell" w:hAnsi="Rockwell"/>
+          <w:color w:val="000000" w:themeColor="text1"/>
+          <w:sz w:val="20"/>
+        </w:rPr>
+        <w:t>) T</w:t>
+      </w:r>
+      <w:r>
+        <w:rPr>
+          <w:rFonts w:ascii="Rockwell" w:hAnsi="Rockwell"/>
+          <w:color w:val="000000" w:themeColor="text1"/>
+          <w:sz w:val="20"/>
+        </w:rPr>
+        <w:t>he</w:t>
+      </w:r>
+      <w:r>
+        <w:rPr>
+          <w:rFonts w:ascii="Rockwell" w:hAnsi="Rockwell"/>
+          <w:color w:val="000000" w:themeColor="text1"/>
+          <w:sz w:val="20"/>
+        </w:rPr>
+        <w:t xml:space="preserve"> SHA id of the commit.</w:t>
       </w:r>
     </w:p>
     <w:p>
@@ -6924,15 +7117,106 @@
       <w:r>
         <w:rPr>
           <w:rFonts w:ascii="Rockwell" w:hAnsi="Rockwell"/>
-          <w:color w:val="9CC2E5" w:themeColor="accent1" w:themeTint="99"/>
-          <w:sz w:val="20"/>
-        </w:rPr>
-        <w:t>string</w:t>
+          <w:color w:val="AEAAAA" w:themeColor="background2" w:themeShade="BF"/>
+          <w:sz w:val="20"/>
+        </w:rPr>
+        <w:t>LibGit2Sharp.</w:t>
+      </w:r>
+      <w:r>
+        <w:rPr>
+          <w:rFonts w:ascii="Rockwell" w:hAnsi="Rockwell"/>
+          <w:color w:val="538135" w:themeColor="accent6" w:themeShade="BF"/>
+          <w:sz w:val="20"/>
+        </w:rPr>
+        <w:t xml:space="preserve">Commit </w:t>
+      </w:r>
+      <w:r>
+        <w:rPr>
+          <w:rFonts w:ascii="Rockwell" w:hAnsi="Rockwell"/>
+          <w:color w:val="767171" w:themeColor="background2" w:themeShade="80"/>
+          <w:sz w:val="20"/>
+        </w:rPr>
+        <w:t xml:space="preserve"> </w:t>
+      </w:r>
+      <w:r>
+        <w:rPr>
+          <w:rFonts w:ascii="Rockwell" w:hAnsi="Rockwell"/>
+          <w:i/>
+          <w:color w:val="000000" w:themeColor="text1"/>
+          <w:sz w:val="20"/>
+        </w:rPr>
+        <w:t>commit</w:t>
       </w:r>
       <w:proofErr w:type="gramEnd"/>
       <w:r>
         <w:rPr>
           <w:rFonts w:ascii="Rockwell" w:hAnsi="Rockwell"/>
+          <w:color w:val="000000" w:themeColor="text1"/>
+          <w:sz w:val="20"/>
+        </w:rPr>
+        <w:t xml:space="preserve"> : (Default is </w:t>
+      </w:r>
+      <w:r>
+        <w:rPr>
+          <w:rFonts w:ascii="Rockwell" w:hAnsi="Rockwell"/>
+          <w:color w:val="0070C0"/>
+          <w:sz w:val="20"/>
+        </w:rPr>
+        <w:t>null</w:t>
+      </w:r>
+      <w:r>
+        <w:rPr>
+          <w:rFonts w:ascii="Rockwell" w:hAnsi="Rockwell"/>
+          <w:color w:val="000000" w:themeColor="text1"/>
+          <w:sz w:val="20"/>
+        </w:rPr>
+        <w:t>) T</w:t>
+      </w:r>
+      <w:r>
+        <w:rPr>
+          <w:rFonts w:ascii="Rockwell" w:hAnsi="Rockwell"/>
+          <w:color w:val="000000" w:themeColor="text1"/>
+          <w:sz w:val="20"/>
+        </w:rPr>
+        <w:t>he LibGit2 Commit variable that the info pertains to</w:t>
+      </w:r>
+    </w:p>
+    <w:p>
+      <w:pPr>
+        <w:rPr>
+          <w:rFonts w:ascii="Rockwell" w:hAnsi="Rockwell"/>
+          <w:color w:val="000000" w:themeColor="text1"/>
+          <w:sz w:val="20"/>
+        </w:rPr>
+      </w:pPr>
+      <w:proofErr w:type="gramStart"/>
+      <w:r>
+        <w:rPr>
+          <w:rFonts w:ascii="Rockwell" w:hAnsi="Rockwell"/>
+          <w:color w:val="AEAAAA" w:themeColor="background2" w:themeShade="BF"/>
+          <w:sz w:val="20"/>
+        </w:rPr>
+        <w:t>LibGit2Sharp.</w:t>
+      </w:r>
+      <w:r>
+        <w:rPr>
+          <w:rFonts w:ascii="Rockwell" w:hAnsi="Rockwell"/>
+          <w:color w:val="538135" w:themeColor="accent6" w:themeShade="BF"/>
+          <w:sz w:val="20"/>
+        </w:rPr>
+        <w:t>Branch</w:t>
+      </w:r>
+      <w:r>
+        <w:rPr>
+          <w:rFonts w:ascii="Rockwell" w:hAnsi="Rockwell"/>
+          <w:color w:val="538135" w:themeColor="accent6" w:themeShade="BF"/>
+          <w:sz w:val="20"/>
+        </w:rPr>
+        <w:t xml:space="preserve"> </w:t>
+      </w:r>
+      <w:r>
+        <w:rPr>
+          <w:rFonts w:ascii="Rockwell" w:hAnsi="Rockwell"/>
           <w:color w:val="767171" w:themeColor="background2" w:themeShade="80"/>
           <w:sz w:val="20"/>
         </w:rPr>
@@ -6945,8 +7229,9 @@
           <w:color w:val="000000" w:themeColor="text1"/>
           <w:sz w:val="20"/>
         </w:rPr>
-        <w:t>ID</w:t>
-      </w:r>
+        <w:t>commit</w:t>
+      </w:r>
+      <w:proofErr w:type="gramEnd"/>
       <w:r>
         <w:rPr>
           <w:rFonts w:ascii="Rockwell" w:hAnsi="Rockwell"/>
@@ -6958,44 +7243,62 @@
       <w:r>
         <w:rPr>
           <w:rFonts w:ascii="Rockwell" w:hAnsi="Rockwell"/>
-          <w:color w:val="9CC2E5" w:themeColor="accent1" w:themeTint="99"/>
-          <w:sz w:val="20"/>
-        </w:rPr>
-        <w:t>empty</w:t>
-      </w:r>
-      <w:r>
-        <w:rPr>
-          <w:rFonts w:ascii="Rockwell" w:hAnsi="Rockwell"/>
-          <w:color w:val="000000" w:themeColor="text1"/>
-          <w:sz w:val="20"/>
-        </w:rPr>
-        <w:t>) T</w:t>
-      </w:r>
-      <w:r>
-        <w:rPr>
-          <w:rFonts w:ascii="Rockwell" w:hAnsi="Rockwell"/>
-          <w:color w:val="000000" w:themeColor="text1"/>
-          <w:sz w:val="20"/>
-        </w:rPr>
-        <w:t>he</w:t>
-      </w:r>
-      <w:r>
-        <w:rPr>
-          <w:rFonts w:ascii="Rockwell" w:hAnsi="Rockwell"/>
-          <w:color w:val="000000" w:themeColor="text1"/>
-          <w:sz w:val="20"/>
-        </w:rPr>
-        <w:t xml:space="preserve"> </w:t>
-      </w:r>
-      <w:r>
-        <w:rPr>
-          <w:rFonts w:ascii="Rockwell" w:hAnsi="Rockwell"/>
-          <w:color w:val="000000" w:themeColor="text1"/>
-          <w:sz w:val="20"/>
-        </w:rPr>
-        <w:t>SHA id of the commit.</w:t>
-      </w:r>
-    </w:p>
+          <w:color w:val="0070C0"/>
+          <w:sz w:val="20"/>
+        </w:rPr>
+        <w:t>null</w:t>
+      </w:r>
+      <w:r>
+        <w:rPr>
+          <w:rFonts w:ascii="Rockwell" w:hAnsi="Rockwell"/>
+          <w:color w:val="000000" w:themeColor="text1"/>
+          <w:sz w:val="20"/>
+        </w:rPr>
+        <w:t>) Th</w:t>
+      </w:r>
+      <w:r>
+        <w:rPr>
+          <w:rFonts w:ascii="Rockwell" w:hAnsi="Rockwell"/>
+          <w:color w:val="000000" w:themeColor="text1"/>
+          <w:sz w:val="20"/>
+        </w:rPr>
+        <w:t>e LibGit2 Branch that this commit points to</w:t>
+      </w:r>
+    </w:p>
+    <w:p>
+      <w:pPr>
+        <w:rPr>
+          <w:rFonts w:ascii="Rockwell" w:hAnsi="Rockwell"/>
+          <w:color w:val="2E74B5" w:themeColor="accent1" w:themeShade="BF"/>
+          <w:sz w:val="24"/>
+        </w:rPr>
+      </w:pPr>
+      <w:r>
+        <w:rPr>
+          <w:rFonts w:ascii="Rockwell" w:hAnsi="Rockwell"/>
+          <w:color w:val="2E74B5" w:themeColor="accent1" w:themeShade="BF"/>
+          <w:sz w:val="24"/>
+        </w:rPr>
+        <w:t>Constructor</w:t>
+      </w:r>
+      <w:bookmarkStart w:id="26" w:name="_MON_1558349794"/>
+      <w:bookmarkEnd w:id="26"/>
+      <w:r>
+        <w:rPr>
+          <w:rFonts w:ascii="Rockwell" w:hAnsi="Rockwell"/>
+          <w:color w:val="2E74B5" w:themeColor="accent1" w:themeShade="BF"/>
+          <w:sz w:val="24"/>
+        </w:rPr>
+        <w:object w:dxaOrig="9360" w:dyaOrig="222">
+          <v:shape id="_x0000_i1058" type="#_x0000_t75" style="width:468pt;height:11.25pt" o:ole="">
+            <v:imagedata r:id="rId59" o:title=""/>
+          </v:shape>
+          <o:OLEObject Type="Embed" ProgID="Word.OpenDocumentText.12" ShapeID="_x0000_i1058" DrawAspect="Content" ObjectID="_1558425970" r:id="rId60"/>
+        </w:object>
+      </w:r>
+    </w:p>
+    <w:bookmarkStart w:id="27" w:name="_MON_1558425908"/>
+    <w:bookmarkEnd w:id="27"/>
     <w:p>
       <w:pPr>
         <w:rPr>
@@ -7010,25 +7313,13 @@
           <w:color w:val="2E74B5" w:themeColor="accent1" w:themeShade="BF"/>
           <w:sz w:val="24"/>
         </w:rPr>
-        <w:t>Constructor</w:t>
-      </w:r>
-      <w:bookmarkStart w:id="26" w:name="_MON_1558349794"/>
-      <w:bookmarkEnd w:id="26"/>
-      <w:r>
-        <w:rPr>
-          <w:rFonts w:ascii="Rockwell" w:hAnsi="Rockwell"/>
-          <w:color w:val="2E74B5" w:themeColor="accent1" w:themeShade="BF"/>
-          <w:sz w:val="24"/>
-        </w:rPr>
         <w:object w:dxaOrig="9360" w:dyaOrig="222">
-          <v:shape id="_x0000_i1078" type="#_x0000_t75" style="width:468pt;height:11.25pt" o:ole="">
-            <v:imagedata r:id="rId58" o:title=""/>
+          <v:shape id="_x0000_i1060" type="#_x0000_t75" style="width:468pt;height:11.25pt" o:ole="">
+            <v:imagedata r:id="rId61" o:title=""/>
           </v:shape>
-          <o:OLEObject Type="Embed" ProgID="Word.OpenDocumentText.12" ShapeID="_x0000_i1078" DrawAspect="Content" ObjectID="_1558350482" r:id="rId59"/>
+          <o:OLEObject Type="Embed" ProgID="Word.OpenDocumentText.12" ShapeID="_x0000_i1060" DrawAspect="Content" ObjectID="_1558425971" r:id="rId62"/>
         </w:object>
       </w:r>
-      <w:bookmarkStart w:id="27" w:name="_GoBack"/>
-      <w:bookmarkEnd w:id="27"/>
     </w:p>
     <w:p>
       <w:pPr>
@@ -7045,6 +7336,8 @@
           <w:b/>
         </w:rPr>
       </w:pPr>
+      <w:bookmarkStart w:id="28" w:name="_GoBack"/>
+      <w:bookmarkEnd w:id="28"/>
     </w:p>
     <w:sectPr>
       <w:pgSz w:w="12240" w:h="15840"/>

</xml_diff>

<commit_message>
Reset master to correct state
</commit_message>
<xml_diff>
--- a/Library/AcuGitLibraryDocumentation.docx
+++ b/Library/AcuGitLibraryDocumentation.docx
@@ -563,7 +563,7 @@
           <v:shape id="_x0000_i1025" type="#_x0000_t75" style="width:468pt;height:11.25pt" o:ole="">
             <v:imagedata r:id="rId5" o:title=""/>
           </v:shape>
-          <o:OLEObject Type="Embed" ProgID="Word.OpenDocumentText.12" ShapeID="_x0000_i1025" DrawAspect="Content" ObjectID="_1558425942" r:id="rId6"/>
+          <o:OLEObject Type="Embed" ProgID="Word.OpenDocumentText.12" ShapeID="_x0000_i1025" DrawAspect="Content" ObjectID="_1558350455" r:id="rId6"/>
         </w:object>
       </w:r>
     </w:p>
@@ -583,7 +583,7 @@
           <v:shape id="_x0000_i1026" type="#_x0000_t75" style="width:468pt;height:22.5pt" o:ole="">
             <v:imagedata r:id="rId7" o:title=""/>
           </v:shape>
-          <o:OLEObject Type="Embed" ProgID="Word.OpenDocumentText.12" ShapeID="_x0000_i1026" DrawAspect="Content" ObjectID="_1558425943" r:id="rId8"/>
+          <o:OLEObject Type="Embed" ProgID="Word.OpenDocumentText.12" ShapeID="_x0000_i1026" DrawAspect="Content" ObjectID="_1558350456" r:id="rId8"/>
         </w:object>
       </w:r>
     </w:p>
@@ -603,7 +603,7 @@
           <v:shape id="_x0000_i1027" type="#_x0000_t75" style="width:468pt;height:22.5pt" o:ole="">
             <v:imagedata r:id="rId9" o:title=""/>
           </v:shape>
-          <o:OLEObject Type="Embed" ProgID="Word.OpenDocumentText.12" ShapeID="_x0000_i1027" DrawAspect="Content" ObjectID="_1558425944" r:id="rId10"/>
+          <o:OLEObject Type="Embed" ProgID="Word.OpenDocumentText.12" ShapeID="_x0000_i1027" DrawAspect="Content" ObjectID="_1558350457" r:id="rId10"/>
         </w:object>
       </w:r>
     </w:p>
@@ -774,7 +774,7 @@
           <v:shape id="_x0000_i1028" type="#_x0000_t75" style="width:468pt;height:30.75pt" o:ole="">
             <v:imagedata r:id="rId11" o:title=""/>
           </v:shape>
-          <o:OLEObject Type="Embed" ProgID="Word.OpenDocumentText.12" ShapeID="_x0000_i1028" DrawAspect="Content" ObjectID="_1558425945" r:id="rId12"/>
+          <o:OLEObject Type="Embed" ProgID="Word.OpenDocumentText.12" ShapeID="_x0000_i1028" DrawAspect="Content" ObjectID="_1558350458" r:id="rId12"/>
         </w:object>
       </w:r>
     </w:p>
@@ -1100,7 +1100,7 @@
           <v:shape id="_x0000_i1029" type="#_x0000_t75" style="width:468pt;height:22.5pt" o:ole="">
             <v:imagedata r:id="rId13" o:title=""/>
           </v:shape>
-          <o:OLEObject Type="Embed" ProgID="Word.OpenDocumentText.12" ShapeID="_x0000_i1029" DrawAspect="Content" ObjectID="_1558425946" r:id="rId14"/>
+          <o:OLEObject Type="Embed" ProgID="Word.OpenDocumentText.12" ShapeID="_x0000_i1029" DrawAspect="Content" ObjectID="_1558350459" r:id="rId14"/>
         </w:object>
       </w:r>
     </w:p>
@@ -2177,7 +2177,7 @@
           <v:shape id="_x0000_i1030" type="#_x0000_t75" style="width:468pt;height:78pt" o:ole="">
             <v:imagedata r:id="rId15" o:title=""/>
           </v:shape>
-          <o:OLEObject Type="Embed" ProgID="Word.OpenDocumentText.12" ShapeID="_x0000_i1030" DrawAspect="Content" ObjectID="_1558425947" r:id="rId16"/>
+          <o:OLEObject Type="Embed" ProgID="Word.OpenDocumentText.12" ShapeID="_x0000_i1030" DrawAspect="Content" ObjectID="_1558350460" r:id="rId16"/>
         </w:object>
       </w:r>
     </w:p>
@@ -3154,7 +3154,7 @@
           <v:shape id="_x0000_i1031" type="#_x0000_t75" style="width:468pt;height:11.25pt" o:ole="">
             <v:imagedata r:id="rId17" o:title=""/>
           </v:shape>
-          <o:OLEObject Type="Embed" ProgID="Word.OpenDocumentText.12" ShapeID="_x0000_i1031" DrawAspect="Content" ObjectID="_1558425948" r:id="rId18"/>
+          <o:OLEObject Type="Embed" ProgID="Word.OpenDocumentText.12" ShapeID="_x0000_i1031" DrawAspect="Content" ObjectID="_1558350461" r:id="rId18"/>
         </w:object>
       </w:r>
     </w:p>
@@ -3435,7 +3435,7 @@
           <v:shape id="_x0000_i1032" type="#_x0000_t75" style="width:468pt;height:19.5pt" o:ole="">
             <v:imagedata r:id="rId19" o:title=""/>
           </v:shape>
-          <o:OLEObject Type="Embed" ProgID="Word.OpenDocumentText.12" ShapeID="_x0000_i1032" DrawAspect="Content" ObjectID="_1558425949" r:id="rId20"/>
+          <o:OLEObject Type="Embed" ProgID="Word.OpenDocumentText.12" ShapeID="_x0000_i1032" DrawAspect="Content" ObjectID="_1558350462" r:id="rId20"/>
         </w:object>
       </w:r>
     </w:p>
@@ -3659,7 +3659,7 @@
           <v:shape id="_x0000_i1033" type="#_x0000_t75" style="width:468pt;height:20.25pt" o:ole="">
             <v:imagedata r:id="rId21" o:title=""/>
           </v:shape>
-          <o:OLEObject Type="Embed" ProgID="Word.OpenDocumentText.12" ShapeID="_x0000_i1033" DrawAspect="Content" ObjectID="_1558425950" r:id="rId22"/>
+          <o:OLEObject Type="Embed" ProgID="Word.OpenDocumentText.12" ShapeID="_x0000_i1033" DrawAspect="Content" ObjectID="_1558350463" r:id="rId22"/>
         </w:object>
       </w:r>
     </w:p>
@@ -3897,7 +3897,7 @@
           <v:shape id="_x0000_i1034" type="#_x0000_t75" style="width:468pt;height:20.25pt" o:ole="">
             <v:imagedata r:id="rId23" o:title=""/>
           </v:shape>
-          <o:OLEObject Type="Embed" ProgID="Word.OpenDocumentText.12" ShapeID="_x0000_i1034" DrawAspect="Content" ObjectID="_1558425951" r:id="rId24"/>
+          <o:OLEObject Type="Embed" ProgID="Word.OpenDocumentText.12" ShapeID="_x0000_i1034" DrawAspect="Content" ObjectID="_1558350464" r:id="rId24"/>
         </w:object>
       </w:r>
     </w:p>
@@ -4121,7 +4121,7 @@
           <v:shape id="_x0000_i1035" type="#_x0000_t75" style="width:468pt;height:20.25pt" o:ole="">
             <v:imagedata r:id="rId25" o:title=""/>
           </v:shape>
-          <o:OLEObject Type="Embed" ProgID="Word.OpenDocumentText.12" ShapeID="_x0000_i1035" DrawAspect="Content" ObjectID="_1558425952" r:id="rId26"/>
+          <o:OLEObject Type="Embed" ProgID="Word.OpenDocumentText.12" ShapeID="_x0000_i1035" DrawAspect="Content" ObjectID="_1558350465" r:id="rId26"/>
         </w:object>
       </w:r>
       <w:proofErr w:type="gramStart"/>
@@ -4228,7 +4228,7 @@
           <v:shape id="_x0000_i1036" type="#_x0000_t75" style="width:468pt;height:20.25pt" o:ole="">
             <v:imagedata r:id="rId27" o:title=""/>
           </v:shape>
-          <o:OLEObject Type="Embed" ProgID="Word.OpenDocumentText.12" ShapeID="_x0000_i1036" DrawAspect="Content" ObjectID="_1558425953" r:id="rId28"/>
+          <o:OLEObject Type="Embed" ProgID="Word.OpenDocumentText.12" ShapeID="_x0000_i1036" DrawAspect="Content" ObjectID="_1558350466" r:id="rId28"/>
         </w:object>
       </w:r>
     </w:p>
@@ -4406,7 +4406,7 @@
           <v:shape id="_x0000_i1037" type="#_x0000_t75" style="width:468pt;height:19.5pt" o:ole="">
             <v:imagedata r:id="rId29" o:title=""/>
           </v:shape>
-          <o:OLEObject Type="Embed" ProgID="Word.OpenDocumentText.12" ShapeID="_x0000_i1037" DrawAspect="Content" ObjectID="_1558425954" r:id="rId30"/>
+          <o:OLEObject Type="Embed" ProgID="Word.OpenDocumentText.12" ShapeID="_x0000_i1037" DrawAspect="Content" ObjectID="_1558350467" r:id="rId30"/>
         </w:object>
       </w:r>
     </w:p>
@@ -4624,7 +4624,7 @@
           <v:shape id="_x0000_i1038" type="#_x0000_t75" style="width:468pt;height:19.5pt" o:ole="">
             <v:imagedata r:id="rId31" o:title=""/>
           </v:shape>
-          <o:OLEObject Type="Embed" ProgID="Word.OpenDocumentText.12" ShapeID="_x0000_i1038" DrawAspect="Content" ObjectID="_1558425955" r:id="rId32"/>
+          <o:OLEObject Type="Embed" ProgID="Word.OpenDocumentText.12" ShapeID="_x0000_i1038" DrawAspect="Content" ObjectID="_1558350468" r:id="rId32"/>
         </w:object>
       </w:r>
     </w:p>
@@ -4804,7 +4804,7 @@
           <v:shape id="_x0000_i1039" type="#_x0000_t75" style="width:468pt;height:19.5pt" o:ole="">
             <v:imagedata r:id="rId33" o:title=""/>
           </v:shape>
-          <o:OLEObject Type="Embed" ProgID="Word.OpenDocumentText.12" ShapeID="_x0000_i1039" DrawAspect="Content" ObjectID="_1558425956" r:id="rId34"/>
+          <o:OLEObject Type="Embed" ProgID="Word.OpenDocumentText.12" ShapeID="_x0000_i1039" DrawAspect="Content" ObjectID="_1558350469" r:id="rId34"/>
         </w:object>
       </w:r>
     </w:p>
@@ -4922,7 +4922,7 @@
           <v:shape id="_x0000_i1040" type="#_x0000_t75" style="width:468pt;height:19.5pt" o:ole="">
             <v:imagedata r:id="rId35" o:title=""/>
           </v:shape>
-          <o:OLEObject Type="Embed" ProgID="Word.OpenDocumentText.12" ShapeID="_x0000_i1040" DrawAspect="Content" ObjectID="_1558425957" r:id="rId36"/>
+          <o:OLEObject Type="Embed" ProgID="Word.OpenDocumentText.12" ShapeID="_x0000_i1040" DrawAspect="Content" ObjectID="_1558350470" r:id="rId36"/>
         </w:object>
       </w:r>
       <w:r>
@@ -5099,10 +5099,10 @@
       <w:bookmarkEnd w:id="16"/>
       <w:r>
         <w:object w:dxaOrig="9360" w:dyaOrig="396">
-          <v:shape id="_x0000_i1041" type="#_x0000_t75" style="width:468pt;height:19.5pt" o:ole="">
+          <v:shape id="_x0000_i1058" type="#_x0000_t75" style="width:468pt;height:19.5pt" o:ole="">
             <v:imagedata r:id="rId37" o:title=""/>
           </v:shape>
-          <o:OLEObject Type="Embed" ProgID="Word.OpenDocumentText.12" ShapeID="_x0000_i1041" DrawAspect="Content" ObjectID="_1558425958" r:id="rId38"/>
+          <o:OLEObject Type="Embed" ProgID="Word.OpenDocumentText.12" ShapeID="_x0000_i1058" DrawAspect="Content" ObjectID="_1558350471" r:id="rId38"/>
         </w:object>
       </w:r>
     </w:p>
@@ -5280,7 +5280,7 @@
           <v:shape id="_x0000_i1042" type="#_x0000_t75" style="width:468pt;height:19.5pt" o:ole="">
             <v:imagedata r:id="rId39" o:title=""/>
           </v:shape>
-          <o:OLEObject Type="Embed" ProgID="Word.OpenDocumentText.12" ShapeID="_x0000_i1042" DrawAspect="Content" ObjectID="_1558425959" r:id="rId40"/>
+          <o:OLEObject Type="Embed" ProgID="Word.OpenDocumentText.12" ShapeID="_x0000_i1042" DrawAspect="Content" ObjectID="_1558350472" r:id="rId40"/>
         </w:object>
       </w:r>
     </w:p>
@@ -5440,7 +5440,7 @@
           <v:shape id="_x0000_i1043" type="#_x0000_t75" style="width:468pt;height:19.5pt" o:ole="">
             <v:imagedata r:id="rId41" o:title=""/>
           </v:shape>
-          <o:OLEObject Type="Embed" ProgID="Word.OpenDocumentText.12" ShapeID="_x0000_i1043" DrawAspect="Content" ObjectID="_1558425960" r:id="rId42"/>
+          <o:OLEObject Type="Embed" ProgID="Word.OpenDocumentText.12" ShapeID="_x0000_i1043" DrawAspect="Content" ObjectID="_1558350473" r:id="rId42"/>
         </w:object>
       </w:r>
     </w:p>
@@ -5558,7 +5558,7 @@
           <v:shape id="_x0000_i1044" type="#_x0000_t75" style="width:468pt;height:19.5pt" o:ole="">
             <v:imagedata r:id="rId43" o:title=""/>
           </v:shape>
-          <o:OLEObject Type="Embed" ProgID="Word.OpenDocumentText.12" ShapeID="_x0000_i1044" DrawAspect="Content" ObjectID="_1558425961" r:id="rId44"/>
+          <o:OLEObject Type="Embed" ProgID="Word.OpenDocumentText.12" ShapeID="_x0000_i1044" DrawAspect="Content" ObjectID="_1558350474" r:id="rId44"/>
         </w:object>
       </w:r>
     </w:p>
@@ -5653,10 +5653,10 @@
       <w:bookmarkEnd w:id="20"/>
       <w:r>
         <w:object w:dxaOrig="9360" w:dyaOrig="386">
-          <v:shape id="_x0000_i1045" type="#_x0000_t75" style="width:468pt;height:19.5pt" o:ole="">
+          <v:shape id="_x0000_i1046" type="#_x0000_t75" style="width:468pt;height:19.5pt" o:ole="">
             <v:imagedata r:id="rId45" o:title=""/>
           </v:shape>
-          <o:OLEObject Type="Embed" ProgID="Word.OpenDocumentText.12" ShapeID="_x0000_i1045" DrawAspect="Content" ObjectID="_1558425962" r:id="rId46"/>
+          <o:OLEObject Type="Embed" ProgID="Word.OpenDocumentText.12" ShapeID="_x0000_i1046" DrawAspect="Content" ObjectID="_1558350475" r:id="rId46"/>
         </w:object>
       </w:r>
     </w:p>
@@ -5836,10 +5836,10 @@
       </w:r>
       <w:r>
         <w:object w:dxaOrig="9360" w:dyaOrig="389">
-          <v:shape id="_x0000_i1046" type="#_x0000_t75" style="width:468pt;height:19.5pt" o:ole="">
+          <v:shape id="_x0000_i1047" type="#_x0000_t75" style="width:468pt;height:19.5pt" o:ole="">
             <v:imagedata r:id="rId41" o:title=""/>
           </v:shape>
-          <o:OLEObject Type="Embed" ProgID="Word.OpenDocumentText.12" ShapeID="_x0000_i1046" DrawAspect="Content" ObjectID="_1558425963" r:id="rId47"/>
+          <o:OLEObject Type="Embed" ProgID="Word.OpenDocumentText.12" ShapeID="_x0000_i1047" DrawAspect="Content" ObjectID="_1558350476" r:id="rId47"/>
         </w:object>
       </w:r>
     </w:p>
@@ -5962,10 +5962,10 @@
       <w:bookmarkEnd w:id="21"/>
       <w:r>
         <w:object w:dxaOrig="9360" w:dyaOrig="386">
-          <v:shape id="_x0000_i1047" type="#_x0000_t75" style="width:468pt;height:19.5pt" o:ole="">
+          <v:shape id="_x0000_i1048" type="#_x0000_t75" style="width:468pt;height:19.5pt" o:ole="">
             <v:imagedata r:id="rId48" o:title=""/>
           </v:shape>
-          <o:OLEObject Type="Embed" ProgID="Word.OpenDocumentText.12" ShapeID="_x0000_i1047" DrawAspect="Content" ObjectID="_1558425964" r:id="rId49"/>
+          <o:OLEObject Type="Embed" ProgID="Word.OpenDocumentText.12" ShapeID="_x0000_i1048" DrawAspect="Content" ObjectID="_1558350477" r:id="rId49"/>
         </w:object>
       </w:r>
     </w:p>
@@ -6158,10 +6158,10 @@
       <w:bookmarkEnd w:id="22"/>
       <w:r>
         <w:object w:dxaOrig="9360" w:dyaOrig="384">
-          <v:shape id="_x0000_i1048" type="#_x0000_t75" style="width:468pt;height:19.5pt" o:ole="">
+          <v:shape id="_x0000_i1049" type="#_x0000_t75" style="width:468pt;height:19.5pt" o:ole="">
             <v:imagedata r:id="rId50" o:title=""/>
           </v:shape>
-          <o:OLEObject Type="Embed" ProgID="Word.OpenDocumentText.12" ShapeID="_x0000_i1048" DrawAspect="Content" ObjectID="_1558425965" r:id="rId51"/>
+          <o:OLEObject Type="Embed" ProgID="Word.OpenDocumentText.12" ShapeID="_x0000_i1049" DrawAspect="Content" ObjectID="_1558350478" r:id="rId51"/>
         </w:object>
       </w:r>
     </w:p>
@@ -6296,10 +6296,10 @@
       <w:bookmarkEnd w:id="23"/>
       <w:r>
         <w:object w:dxaOrig="9360" w:dyaOrig="383">
-          <v:shape id="_x0000_i1049" type="#_x0000_t75" style="width:468pt;height:19.5pt" o:ole="">
+          <v:shape id="_x0000_i1053" type="#_x0000_t75" style="width:468pt;height:19.5pt" o:ole="">
             <v:imagedata r:id="rId52" o:title=""/>
           </v:shape>
-          <o:OLEObject Type="Embed" ProgID="Word.OpenDocumentText.12" ShapeID="_x0000_i1049" DrawAspect="Content" ObjectID="_1558425966" r:id="rId53"/>
+          <o:OLEObject Type="Embed" ProgID="Word.OpenDocumentText.12" ShapeID="_x0000_i1053" DrawAspect="Content" ObjectID="_1558350479" r:id="rId53"/>
         </w:object>
       </w:r>
     </w:p>
@@ -6437,10 +6437,10 @@
       <w:bookmarkEnd w:id="24"/>
       <w:r>
         <w:object w:dxaOrig="9360" w:dyaOrig="383">
-          <v:shape id="_x0000_i1050" type="#_x0000_t75" style="width:468pt;height:19.5pt" o:ole="">
+          <v:shape id="_x0000_i1068" type="#_x0000_t75" style="width:468pt;height:19.5pt" o:ole="">
             <v:imagedata r:id="rId54" o:title=""/>
           </v:shape>
-          <o:OLEObject Type="Embed" ProgID="Word.OpenDocumentText.12" ShapeID="_x0000_i1050" DrawAspect="Content" ObjectID="_1558425967" r:id="rId55"/>
+          <o:OLEObject Type="Embed" ProgID="Word.OpenDocumentText.12" ShapeID="_x0000_i1068" DrawAspect="Content" ObjectID="_1558350480" r:id="rId55"/>
         </w:object>
       </w:r>
     </w:p>
@@ -6623,180 +6623,55 @@
       <w:bookmarkEnd w:id="25"/>
       <w:r>
         <w:object w:dxaOrig="9360" w:dyaOrig="383">
-          <v:shape id="_x0000_i1051" type="#_x0000_t75" style="width:468pt;height:19.5pt" o:ole="">
+          <v:shape id="_x0000_i1071" type="#_x0000_t75" style="width:468pt;height:19.5pt" o:ole="">
             <v:imagedata r:id="rId56" o:title=""/>
           </v:shape>
-          <o:OLEObject Type="Embed" ProgID="Word.OpenDocumentText.12" ShapeID="_x0000_i1051" DrawAspect="Content" ObjectID="_1558425968" r:id="rId57"/>
+          <o:OLEObject Type="Embed" ProgID="Word.OpenDocumentText.12" ShapeID="_x0000_i1071" DrawAspect="Content" ObjectID="_1558350481" r:id="rId57"/>
         </w:object>
       </w:r>
     </w:p>
     <w:p>
       <w:pPr>
         <w:rPr>
-          <w:rFonts w:ascii="Rockwell" w:hAnsi="Rockwell" w:cs="Consolas"/>
-          <w:i/>
-          <w:color w:val="000000"/>
-          <w:sz w:val="20"/>
-          <w:szCs w:val="20"/>
-        </w:rPr>
-      </w:pPr>
-      <w:proofErr w:type="gramStart"/>
-      <w:r>
-        <w:rPr>
-          <w:rFonts w:ascii="Rockwell" w:hAnsi="Rockwell" w:cs="Consolas"/>
-          <w:color w:val="9CC2E5" w:themeColor="accent1" w:themeTint="99"/>
-          <w:sz w:val="20"/>
-          <w:szCs w:val="20"/>
-        </w:rPr>
-        <w:t>bool</w:t>
-      </w:r>
-      <w:proofErr w:type="gramEnd"/>
-      <w:r>
-        <w:rPr>
-          <w:rFonts w:ascii="Rockwell" w:hAnsi="Rockwell" w:cs="Consolas"/>
-          <w:color w:val="000000"/>
-          <w:sz w:val="20"/>
-          <w:szCs w:val="20"/>
-        </w:rPr>
-        <w:t xml:space="preserve"> </w:t>
-      </w:r>
-      <w:r>
-        <w:rPr>
-          <w:rFonts w:ascii="Rockwell" w:hAnsi="Rockwell" w:cs="Consolas"/>
-          <w:i/>
-          <w:color w:val="000000"/>
-          <w:sz w:val="20"/>
-          <w:szCs w:val="20"/>
-        </w:rPr>
-        <w:t>Revert</w:t>
-      </w:r>
-      <w:r>
-        <w:rPr>
-          <w:rFonts w:ascii="Rockwell" w:hAnsi="Rockwell" w:cs="Consolas"/>
-          <w:i/>
-          <w:color w:val="000000" w:themeColor="text1"/>
-          <w:sz w:val="20"/>
-          <w:szCs w:val="20"/>
-        </w:rPr>
-        <w:t>(</w:t>
-      </w:r>
-      <w:proofErr w:type="spellStart"/>
-      <w:r>
-        <w:rPr>
-          <w:rFonts w:ascii="Rockwell" w:hAnsi="Rockwell" w:cs="Consolas"/>
-          <w:i/>
-          <w:color w:val="9CC2E5" w:themeColor="accent1" w:themeTint="99"/>
-          <w:sz w:val="20"/>
-          <w:szCs w:val="20"/>
-        </w:rPr>
-        <w:t>CommitInfo</w:t>
-      </w:r>
-      <w:proofErr w:type="spellEnd"/>
-      <w:r>
-        <w:rPr>
-          <w:rFonts w:ascii="Rockwell" w:hAnsi="Rockwell" w:cs="Consolas"/>
-          <w:i/>
-          <w:color w:val="000000" w:themeColor="text1"/>
-          <w:sz w:val="20"/>
-          <w:szCs w:val="20"/>
-        </w:rPr>
-        <w:t xml:space="preserve"> info</w:t>
-      </w:r>
-      <w:r>
-        <w:rPr>
-          <w:rFonts w:ascii="Rockwell" w:hAnsi="Rockwell" w:cs="Consolas"/>
-          <w:i/>
-          <w:color w:val="000000" w:themeColor="text1"/>
-          <w:sz w:val="20"/>
-          <w:szCs w:val="20"/>
-        </w:rPr>
-        <w:t>)</w:t>
-      </w:r>
-    </w:p>
-    <w:p>
-      <w:pPr>
-        <w:rPr>
-          <w:rFonts w:ascii="Rockwell" w:hAnsi="Rockwell" w:cs="Consolas"/>
-          <w:color w:val="000000"/>
-          <w:sz w:val="20"/>
-          <w:szCs w:val="20"/>
-        </w:rPr>
-      </w:pPr>
-      <w:r>
-        <w:rPr>
-          <w:rFonts w:ascii="Rockwell" w:hAnsi="Rockwell" w:cs="Consolas"/>
-          <w:i/>
-          <w:color w:val="000000"/>
-          <w:sz w:val="20"/>
-          <w:szCs w:val="20"/>
-        </w:rPr>
-        <w:tab/>
-        <w:t xml:space="preserve">Description: </w:t>
-      </w:r>
-      <w:r>
-        <w:rPr>
-          <w:rFonts w:ascii="Rockwell" w:hAnsi="Rockwell" w:cs="Consolas"/>
-          <w:color w:val="000000"/>
-          <w:sz w:val="20"/>
-          <w:szCs w:val="20"/>
-        </w:rPr>
-        <w:t xml:space="preserve">Reverts a given commit, and will return a </w:t>
-      </w:r>
-      <w:proofErr w:type="spellStart"/>
-      <w:r>
-        <w:rPr>
-          <w:rFonts w:ascii="Rockwell" w:hAnsi="Rockwell" w:cs="Consolas"/>
-          <w:color w:val="000000"/>
-          <w:sz w:val="20"/>
-          <w:szCs w:val="20"/>
-        </w:rPr>
-        <w:t>bool</w:t>
-      </w:r>
-      <w:proofErr w:type="spellEnd"/>
-      <w:r>
-        <w:rPr>
-          <w:rFonts w:ascii="Rockwell" w:hAnsi="Rockwell" w:cs="Consolas"/>
-          <w:color w:val="000000"/>
-          <w:sz w:val="20"/>
-          <w:szCs w:val="20"/>
-        </w:rPr>
-        <w:t xml:space="preserve"> for whether or not </w:t>
-      </w:r>
-      <w:proofErr w:type="gramStart"/>
-      <w:r>
-        <w:rPr>
-          <w:rFonts w:ascii="Rockwell" w:hAnsi="Rockwell" w:cs="Consolas"/>
-          <w:color w:val="000000"/>
-          <w:sz w:val="20"/>
-          <w:szCs w:val="20"/>
-        </w:rPr>
-        <w:t>the revert</w:t>
-      </w:r>
-      <w:proofErr w:type="gramEnd"/>
-      <w:r>
-        <w:rPr>
-          <w:rFonts w:ascii="Rockwell" w:hAnsi="Rockwell" w:cs="Consolas"/>
-          <w:color w:val="000000"/>
-          <w:sz w:val="20"/>
-          <w:szCs w:val="20"/>
-        </w:rPr>
-        <w:t xml:space="preserve"> succeeds.</w:t>
-      </w:r>
-    </w:p>
-    <w:p>
-      <w:r>
-        <w:t>e.g.</w:t>
-      </w:r>
-      <w:r>
-        <w:object w:dxaOrig="9360" w:dyaOrig="383">
-          <v:shape id="_x0000_i1053" type="#_x0000_t75" style="width:468pt;height:19.5pt" o:ole="">
-            <v:imagedata r:id="rId56" o:title=""/>
-          </v:shape>
-          <o:OLEObject Type="Embed" ProgID="Word.OpenDocumentText.12" ShapeID="_x0000_i1053" DrawAspect="Content" ObjectID="_1558425969" r:id="rId58"/>
-        </w:object>
-      </w:r>
-    </w:p>
-    <w:p/>
+          <w:b/>
+        </w:rPr>
+      </w:pPr>
+    </w:p>
+    <w:p>
+      <w:pPr>
+        <w:rPr>
+          <w:b/>
+        </w:rPr>
+      </w:pPr>
+    </w:p>
+    <w:p>
+      <w:pPr>
+        <w:rPr>
+          <w:b/>
+        </w:rPr>
+      </w:pPr>
+    </w:p>
+    <w:p>
+      <w:pPr>
+        <w:rPr>
+          <w:b/>
+        </w:rPr>
+      </w:pPr>
+    </w:p>
+    <w:p>
+      <w:pPr>
+        <w:rPr>
+          <w:b/>
+        </w:rPr>
+      </w:pPr>
+    </w:p>
+    <w:p>
+      <w:pPr>
+        <w:rPr>
+          <w:b/>
+        </w:rPr>
+      </w:pPr>
+    </w:p>
     <w:p>
       <w:pPr>
         <w:rPr>
@@ -7026,7 +6901,15 @@
           <w:color w:val="000000" w:themeColor="text1"/>
           <w:sz w:val="20"/>
         </w:rPr>
-        <w:t xml:space="preserve"> first line of the commit.</w:t>
+        <w:t xml:space="preserve"> </w:t>
+      </w:r>
+      <w:r>
+        <w:rPr>
+          <w:rFonts w:ascii="Rockwell" w:hAnsi="Rockwell"/>
+          <w:color w:val="000000" w:themeColor="text1"/>
+          <w:sz w:val="20"/>
+        </w:rPr>
+        <w:t>first line of the commit.</w:t>
       </w:r>
     </w:p>
     <w:p>
@@ -7102,224 +6985,50 @@
           <w:color w:val="000000" w:themeColor="text1"/>
           <w:sz w:val="20"/>
         </w:rPr>
-        <w:t xml:space="preserve"> SHA id of the commit.</w:t>
-      </w:r>
-    </w:p>
-    <w:p>
-      <w:pPr>
-        <w:rPr>
-          <w:rFonts w:ascii="Rockwell" w:hAnsi="Rockwell"/>
-          <w:color w:val="000000" w:themeColor="text1"/>
-          <w:sz w:val="20"/>
-        </w:rPr>
-      </w:pPr>
-      <w:proofErr w:type="gramStart"/>
-      <w:r>
-        <w:rPr>
-          <w:rFonts w:ascii="Rockwell" w:hAnsi="Rockwell"/>
-          <w:color w:val="AEAAAA" w:themeColor="background2" w:themeShade="BF"/>
-          <w:sz w:val="20"/>
-        </w:rPr>
-        <w:t>LibGit2Sharp.</w:t>
-      </w:r>
-      <w:r>
-        <w:rPr>
-          <w:rFonts w:ascii="Rockwell" w:hAnsi="Rockwell"/>
-          <w:color w:val="538135" w:themeColor="accent6" w:themeShade="BF"/>
-          <w:sz w:val="20"/>
-        </w:rPr>
-        <w:t xml:space="preserve">Commit </w:t>
-      </w:r>
-      <w:r>
-        <w:rPr>
-          <w:rFonts w:ascii="Rockwell" w:hAnsi="Rockwell"/>
-          <w:color w:val="767171" w:themeColor="background2" w:themeShade="80"/>
-          <w:sz w:val="20"/>
-        </w:rPr>
         <w:t xml:space="preserve"> </w:t>
       </w:r>
       <w:r>
         <w:rPr>
           <w:rFonts w:ascii="Rockwell" w:hAnsi="Rockwell"/>
-          <w:i/>
-          <w:color w:val="000000" w:themeColor="text1"/>
-          <w:sz w:val="20"/>
-        </w:rPr>
-        <w:t>commit</w:t>
-      </w:r>
-      <w:proofErr w:type="gramEnd"/>
-      <w:r>
-        <w:rPr>
-          <w:rFonts w:ascii="Rockwell" w:hAnsi="Rockwell"/>
-          <w:color w:val="000000" w:themeColor="text1"/>
-          <w:sz w:val="20"/>
-        </w:rPr>
-        <w:t xml:space="preserve"> : (Default is </w:t>
-      </w:r>
-      <w:r>
-        <w:rPr>
-          <w:rFonts w:ascii="Rockwell" w:hAnsi="Rockwell"/>
-          <w:color w:val="0070C0"/>
-          <w:sz w:val="20"/>
-        </w:rPr>
-        <w:t>null</w:t>
-      </w:r>
-      <w:r>
-        <w:rPr>
-          <w:rFonts w:ascii="Rockwell" w:hAnsi="Rockwell"/>
-          <w:color w:val="000000" w:themeColor="text1"/>
-          <w:sz w:val="20"/>
-        </w:rPr>
-        <w:t>) T</w:t>
-      </w:r>
-      <w:r>
-        <w:rPr>
-          <w:rFonts w:ascii="Rockwell" w:hAnsi="Rockwell"/>
-          <w:color w:val="000000" w:themeColor="text1"/>
-          <w:sz w:val="20"/>
-        </w:rPr>
-        <w:t>he LibGit2 Commit variable that the info pertains to</w:t>
-      </w:r>
-    </w:p>
-    <w:p>
-      <w:pPr>
-        <w:rPr>
-          <w:rFonts w:ascii="Rockwell" w:hAnsi="Rockwell"/>
-          <w:color w:val="000000" w:themeColor="text1"/>
-          <w:sz w:val="20"/>
-        </w:rPr>
-      </w:pPr>
-      <w:proofErr w:type="gramStart"/>
-      <w:r>
-        <w:rPr>
-          <w:rFonts w:ascii="Rockwell" w:hAnsi="Rockwell"/>
-          <w:color w:val="AEAAAA" w:themeColor="background2" w:themeShade="BF"/>
-          <w:sz w:val="20"/>
-        </w:rPr>
-        <w:t>LibGit2Sharp.</w:t>
-      </w:r>
-      <w:r>
-        <w:rPr>
-          <w:rFonts w:ascii="Rockwell" w:hAnsi="Rockwell"/>
-          <w:color w:val="538135" w:themeColor="accent6" w:themeShade="BF"/>
-          <w:sz w:val="20"/>
-        </w:rPr>
-        <w:t>Branch</w:t>
-      </w:r>
-      <w:r>
-        <w:rPr>
-          <w:rFonts w:ascii="Rockwell" w:hAnsi="Rockwell"/>
-          <w:color w:val="538135" w:themeColor="accent6" w:themeShade="BF"/>
-          <w:sz w:val="20"/>
-        </w:rPr>
-        <w:t xml:space="preserve"> </w:t>
-      </w:r>
-      <w:r>
-        <w:rPr>
-          <w:rFonts w:ascii="Rockwell" w:hAnsi="Rockwell"/>
-          <w:color w:val="767171" w:themeColor="background2" w:themeShade="80"/>
-          <w:sz w:val="20"/>
-        </w:rPr>
-        <w:t xml:space="preserve"> </w:t>
-      </w:r>
-      <w:r>
-        <w:rPr>
-          <w:rFonts w:ascii="Rockwell" w:hAnsi="Rockwell"/>
-          <w:i/>
-          <w:color w:val="000000" w:themeColor="text1"/>
-          <w:sz w:val="20"/>
-        </w:rPr>
-        <w:t>commit</w:t>
-      </w:r>
-      <w:proofErr w:type="gramEnd"/>
-      <w:r>
-        <w:rPr>
-          <w:rFonts w:ascii="Rockwell" w:hAnsi="Rockwell"/>
-          <w:color w:val="000000" w:themeColor="text1"/>
-          <w:sz w:val="20"/>
-        </w:rPr>
-        <w:t xml:space="preserve"> : (Default is </w:t>
-      </w:r>
-      <w:r>
-        <w:rPr>
-          <w:rFonts w:ascii="Rockwell" w:hAnsi="Rockwell"/>
-          <w:color w:val="0070C0"/>
-          <w:sz w:val="20"/>
-        </w:rPr>
-        <w:t>null</w:t>
-      </w:r>
-      <w:r>
-        <w:rPr>
-          <w:rFonts w:ascii="Rockwell" w:hAnsi="Rockwell"/>
-          <w:color w:val="000000" w:themeColor="text1"/>
-          <w:sz w:val="20"/>
-        </w:rPr>
-        <w:t>) Th</w:t>
-      </w:r>
-      <w:r>
-        <w:rPr>
-          <w:rFonts w:ascii="Rockwell" w:hAnsi="Rockwell"/>
-          <w:color w:val="000000" w:themeColor="text1"/>
-          <w:sz w:val="20"/>
-        </w:rPr>
-        <w:t>e LibGit2 Branch that this commit points to</w:t>
-      </w:r>
-    </w:p>
-    <w:p>
-      <w:pPr>
+          <w:color w:val="000000" w:themeColor="text1"/>
+          <w:sz w:val="20"/>
+        </w:rPr>
+        <w:t>SHA id of the commit.</w:t>
+      </w:r>
+    </w:p>
+    <w:p>
+      <w:pPr>
+        <w:rPr>
+          <w:rFonts w:ascii="Rockwell" w:hAnsi="Rockwell"/>
+          <w:sz w:val="16"/>
+          <w:szCs w:val="16"/>
+        </w:rPr>
+      </w:pPr>
+      <w:r>
         <w:rPr>
           <w:rFonts w:ascii="Rockwell" w:hAnsi="Rockwell"/>
           <w:color w:val="2E74B5" w:themeColor="accent1" w:themeShade="BF"/>
           <w:sz w:val="24"/>
         </w:rPr>
-      </w:pPr>
+        <w:t>Constructor</w:t>
+      </w:r>
+      <w:bookmarkStart w:id="26" w:name="_MON_1558349794"/>
+      <w:bookmarkEnd w:id="26"/>
       <w:r>
         <w:rPr>
           <w:rFonts w:ascii="Rockwell" w:hAnsi="Rockwell"/>
           <w:color w:val="2E74B5" w:themeColor="accent1" w:themeShade="BF"/>
           <w:sz w:val="24"/>
         </w:rPr>
-        <w:t>Constructor</w:t>
-      </w:r>
-      <w:bookmarkStart w:id="26" w:name="_MON_1558349794"/>
-      <w:bookmarkEnd w:id="26"/>
-      <w:r>
-        <w:rPr>
-          <w:rFonts w:ascii="Rockwell" w:hAnsi="Rockwell"/>
-          <w:color w:val="2E74B5" w:themeColor="accent1" w:themeShade="BF"/>
-          <w:sz w:val="24"/>
-        </w:rPr>
         <w:object w:dxaOrig="9360" w:dyaOrig="222">
-          <v:shape id="_x0000_i1058" type="#_x0000_t75" style="width:468pt;height:11.25pt" o:ole="">
-            <v:imagedata r:id="rId59" o:title=""/>
+          <v:shape id="_x0000_i1078" type="#_x0000_t75" style="width:468pt;height:11.25pt" o:ole="">
+            <v:imagedata r:id="rId58" o:title=""/>
           </v:shape>
-          <o:OLEObject Type="Embed" ProgID="Word.OpenDocumentText.12" ShapeID="_x0000_i1058" DrawAspect="Content" ObjectID="_1558425970" r:id="rId60"/>
+          <o:OLEObject Type="Embed" ProgID="Word.OpenDocumentText.12" ShapeID="_x0000_i1078" DrawAspect="Content" ObjectID="_1558350482" r:id="rId59"/>
         </w:object>
       </w:r>
-    </w:p>
-    <w:bookmarkStart w:id="27" w:name="_MON_1558425908"/>
-    <w:bookmarkEnd w:id="27"/>
-    <w:p>
-      <w:pPr>
-        <w:rPr>
-          <w:rFonts w:ascii="Rockwell" w:hAnsi="Rockwell"/>
-          <w:sz w:val="16"/>
-          <w:szCs w:val="16"/>
-        </w:rPr>
-      </w:pPr>
-      <w:r>
-        <w:rPr>
-          <w:rFonts w:ascii="Rockwell" w:hAnsi="Rockwell"/>
-          <w:color w:val="2E74B5" w:themeColor="accent1" w:themeShade="BF"/>
-          <w:sz w:val="24"/>
-        </w:rPr>
-        <w:object w:dxaOrig="9360" w:dyaOrig="222">
-          <v:shape id="_x0000_i1060" type="#_x0000_t75" style="width:468pt;height:11.25pt" o:ole="">
-            <v:imagedata r:id="rId61" o:title=""/>
-          </v:shape>
-          <o:OLEObject Type="Embed" ProgID="Word.OpenDocumentText.12" ShapeID="_x0000_i1060" DrawAspect="Content" ObjectID="_1558425971" r:id="rId62"/>
-        </w:object>
-      </w:r>
+      <w:bookmarkStart w:id="27" w:name="_GoBack"/>
+      <w:bookmarkEnd w:id="27"/>
     </w:p>
     <w:p>
       <w:pPr>
@@ -7336,8 +7045,6 @@
           <w:b/>
         </w:rPr>
       </w:pPr>
-      <w:bookmarkStart w:id="28" w:name="_GoBack"/>
-      <w:bookmarkEnd w:id="28"/>
     </w:p>
     <w:sectPr>
       <w:pgSz w:w="12240" w:h="15840"/>

</xml_diff>

<commit_message>
Updated documentation file with Diff
</commit_message>
<xml_diff>
--- a/Library/AcuGitLibraryDocumentation.docx
+++ b/Library/AcuGitLibraryDocumentation.docx
@@ -563,7 +563,7 @@
           <v:shape id="_x0000_i1025" type="#_x0000_t75" style="width:468pt;height:11.25pt" o:ole="">
             <v:imagedata r:id="rId5" o:title=""/>
           </v:shape>
-          <o:OLEObject Type="Embed" ProgID="Word.OpenDocumentText.12" ShapeID="_x0000_i1025" DrawAspect="Content" ObjectID="_1558426984" r:id="rId6"/>
+          <o:OLEObject Type="Embed" ProgID="Word.OpenDocumentText.12" ShapeID="_x0000_i1025" DrawAspect="Content" ObjectID="_1559454016" r:id="rId6"/>
         </w:object>
       </w:r>
     </w:p>
@@ -583,7 +583,7 @@
           <v:shape id="_x0000_i1026" type="#_x0000_t75" style="width:468pt;height:22.5pt" o:ole="">
             <v:imagedata r:id="rId7" o:title=""/>
           </v:shape>
-          <o:OLEObject Type="Embed" ProgID="Word.OpenDocumentText.12" ShapeID="_x0000_i1026" DrawAspect="Content" ObjectID="_1558426985" r:id="rId8"/>
+          <o:OLEObject Type="Embed" ProgID="Word.OpenDocumentText.12" ShapeID="_x0000_i1026" DrawAspect="Content" ObjectID="_1559454017" r:id="rId8"/>
         </w:object>
       </w:r>
     </w:p>
@@ -603,7 +603,7 @@
           <v:shape id="_x0000_i1027" type="#_x0000_t75" style="width:468pt;height:22.5pt" o:ole="">
             <v:imagedata r:id="rId9" o:title=""/>
           </v:shape>
-          <o:OLEObject Type="Embed" ProgID="Word.OpenDocumentText.12" ShapeID="_x0000_i1027" DrawAspect="Content" ObjectID="_1558426986" r:id="rId10"/>
+          <o:OLEObject Type="Embed" ProgID="Word.OpenDocumentText.12" ShapeID="_x0000_i1027" DrawAspect="Content" ObjectID="_1559454018" r:id="rId10"/>
         </w:object>
       </w:r>
     </w:p>
@@ -631,99 +631,91 @@
           <w:sz w:val="20"/>
         </w:rPr>
       </w:pPr>
+      <w:r>
+        <w:rPr>
+          <w:rFonts w:ascii="Rockwell" w:hAnsi="Rockwell"/>
+          <w:color w:val="9CC2E5" w:themeColor="accent1" w:themeTint="99"/>
+          <w:sz w:val="20"/>
+        </w:rPr>
+        <w:t xml:space="preserve">void </w:t>
+      </w:r>
+      <w:r>
+        <w:rPr>
+          <w:rFonts w:ascii="Rockwell" w:hAnsi="Rockwell"/>
+          <w:i/>
+          <w:color w:val="000000" w:themeColor="text1"/>
+          <w:sz w:val="20"/>
+        </w:rPr>
+        <w:t>Run()</w:t>
+      </w:r>
+      <w:bookmarkStart w:id="3" w:name="_GoBack"/>
+      <w:bookmarkEnd w:id="3"/>
+    </w:p>
+    <w:p>
+      <w:pPr>
+        <w:ind w:firstLine="720"/>
+        <w:rPr>
+          <w:rFonts w:ascii="Rockwell" w:hAnsi="Rockwell"/>
+          <w:i/>
+          <w:color w:val="000000" w:themeColor="text1"/>
+          <w:sz w:val="20"/>
+        </w:rPr>
+      </w:pPr>
+      <w:r>
+        <w:rPr>
+          <w:rFonts w:ascii="Rockwell" w:hAnsi="Rockwell"/>
+          <w:i/>
+          <w:color w:val="000000" w:themeColor="text1"/>
+          <w:sz w:val="20"/>
+        </w:rPr>
+        <w:t xml:space="preserve">Description: </w:t>
+      </w:r>
+      <w:r>
+        <w:rPr>
+          <w:rFonts w:ascii="Rockwell" w:hAnsi="Rockwell"/>
+          <w:i/>
+          <w:color w:val="000000" w:themeColor="text1"/>
+          <w:sz w:val="20"/>
+        </w:rPr>
+        <w:t xml:space="preserve"> </w:t>
+      </w:r>
+      <w:r>
+        <w:rPr>
+          <w:rFonts w:ascii="Rockwell" w:hAnsi="Rockwell"/>
+          <w:color w:val="000000" w:themeColor="text1"/>
+          <w:sz w:val="20"/>
+        </w:rPr>
+        <w:t xml:space="preserve">Simply executes </w:t>
+      </w:r>
       <w:proofErr w:type="gramStart"/>
       <w:r>
         <w:rPr>
           <w:rFonts w:ascii="Rockwell" w:hAnsi="Rockwell"/>
-          <w:color w:val="9CC2E5" w:themeColor="accent1" w:themeTint="99"/>
-          <w:sz w:val="20"/>
-        </w:rPr>
-        <w:t>void</w:t>
-      </w:r>
+          <w:color w:val="000000" w:themeColor="text1"/>
+          <w:sz w:val="20"/>
+        </w:rPr>
+        <w:t xml:space="preserve">the  </w:t>
+      </w:r>
+      <w:proofErr w:type="spellStart"/>
+      <w:r>
+        <w:rPr>
+          <w:rFonts w:ascii="Rockwell" w:hAnsi="Rockwell"/>
+          <w:color w:val="000000" w:themeColor="text1"/>
+          <w:sz w:val="20"/>
+        </w:rPr>
+        <w:t>RepoMaker</w:t>
+      </w:r>
+      <w:proofErr w:type="spellEnd"/>
       <w:proofErr w:type="gramEnd"/>
       <w:r>
         <w:rPr>
           <w:rFonts w:ascii="Rockwell" w:hAnsi="Rockwell"/>
-          <w:color w:val="9CC2E5" w:themeColor="accent1" w:themeTint="99"/>
+          <w:i/>
+          <w:color w:val="000000" w:themeColor="text1"/>
           <w:sz w:val="20"/>
         </w:rPr>
         <w:t xml:space="preserve"> </w:t>
       </w:r>
-      <w:r>
-        <w:rPr>
-          <w:rFonts w:ascii="Rockwell" w:hAnsi="Rockwell"/>
-          <w:i/>
-          <w:color w:val="000000" w:themeColor="text1"/>
-          <w:sz w:val="20"/>
-        </w:rPr>
-        <w:t xml:space="preserve">Run() </w:t>
-      </w:r>
-    </w:p>
-    <w:p>
-      <w:pPr>
-        <w:ind w:firstLine="720"/>
-        <w:rPr>
-          <w:rFonts w:ascii="Rockwell" w:hAnsi="Rockwell"/>
-          <w:i/>
-          <w:color w:val="000000" w:themeColor="text1"/>
-          <w:sz w:val="20"/>
-        </w:rPr>
-      </w:pPr>
-      <w:r>
-        <w:rPr>
-          <w:rFonts w:ascii="Rockwell" w:hAnsi="Rockwell"/>
-          <w:i/>
-          <w:color w:val="000000" w:themeColor="text1"/>
-          <w:sz w:val="20"/>
-        </w:rPr>
-        <w:t xml:space="preserve">Description: </w:t>
-      </w:r>
-      <w:r>
-        <w:rPr>
-          <w:rFonts w:ascii="Rockwell" w:hAnsi="Rockwell"/>
-          <w:i/>
-          <w:color w:val="000000" w:themeColor="text1"/>
-          <w:sz w:val="20"/>
-        </w:rPr>
-        <w:t xml:space="preserve"> </w:t>
-      </w:r>
-      <w:r>
-        <w:rPr>
-          <w:rFonts w:ascii="Rockwell" w:hAnsi="Rockwell"/>
-          <w:color w:val="000000" w:themeColor="text1"/>
-          <w:sz w:val="20"/>
-        </w:rPr>
-        <w:t xml:space="preserve">Simply executes </w:t>
-      </w:r>
-      <w:proofErr w:type="gramStart"/>
-      <w:r>
-        <w:rPr>
-          <w:rFonts w:ascii="Rockwell" w:hAnsi="Rockwell"/>
-          <w:color w:val="000000" w:themeColor="text1"/>
-          <w:sz w:val="20"/>
-        </w:rPr>
-        <w:t xml:space="preserve">the  </w:t>
-      </w:r>
-      <w:proofErr w:type="spellStart"/>
-      <w:r>
-        <w:rPr>
-          <w:rFonts w:ascii="Rockwell" w:hAnsi="Rockwell"/>
-          <w:color w:val="000000" w:themeColor="text1"/>
-          <w:sz w:val="20"/>
-        </w:rPr>
-        <w:t>RepoMaker</w:t>
-      </w:r>
-      <w:proofErr w:type="spellEnd"/>
-      <w:proofErr w:type="gramEnd"/>
-      <w:r>
-        <w:rPr>
-          <w:rFonts w:ascii="Rockwell" w:hAnsi="Rockwell"/>
-          <w:i/>
-          <w:color w:val="000000" w:themeColor="text1"/>
-          <w:sz w:val="20"/>
-        </w:rPr>
-        <w:t xml:space="preserve"> </w:t>
-      </w:r>
     </w:p>
     <w:p>
       <w:pPr>
@@ -753,8 +745,8 @@
         <w:t>g.</w:t>
       </w:r>
     </w:p>
-    <w:bookmarkStart w:id="3" w:name="_MON_1557312728"/>
-    <w:bookmarkEnd w:id="3"/>
+    <w:bookmarkStart w:id="4" w:name="_MON_1557312728"/>
+    <w:bookmarkEnd w:id="4"/>
     <w:p>
       <w:pPr>
         <w:ind w:firstLine="720"/>
@@ -774,7 +766,7 @@
           <v:shape id="_x0000_i1028" type="#_x0000_t75" style="width:468pt;height:30.75pt" o:ole="">
             <v:imagedata r:id="rId11" o:title=""/>
           </v:shape>
-          <o:OLEObject Type="Embed" ProgID="Word.OpenDocumentText.12" ShapeID="_x0000_i1028" DrawAspect="Content" ObjectID="_1558426987" r:id="rId12"/>
+          <o:OLEObject Type="Embed" ProgID="Word.OpenDocumentText.12" ShapeID="_x0000_i1028" DrawAspect="Content" ObjectID="_1559454019" r:id="rId12"/>
         </w:object>
       </w:r>
     </w:p>
@@ -1092,15 +1084,15 @@
         <w:t>onstructor</w:t>
       </w:r>
     </w:p>
-    <w:bookmarkStart w:id="4" w:name="_MON_1557313481"/>
-    <w:bookmarkEnd w:id="4"/>
+    <w:bookmarkStart w:id="5" w:name="_MON_1557313481"/>
+    <w:bookmarkEnd w:id="5"/>
     <w:p>
       <w:r>
         <w:object w:dxaOrig="9360" w:dyaOrig="445">
           <v:shape id="_x0000_i1029" type="#_x0000_t75" style="width:468pt;height:22.5pt" o:ole="">
             <v:imagedata r:id="rId13" o:title=""/>
           </v:shape>
-          <o:OLEObject Type="Embed" ProgID="Word.OpenDocumentText.12" ShapeID="_x0000_i1029" DrawAspect="Content" ObjectID="_1558426988" r:id="rId14"/>
+          <o:OLEObject Type="Embed" ProgID="Word.OpenDocumentText.12" ShapeID="_x0000_i1029" DrawAspect="Content" ObjectID="_1559454020" r:id="rId14"/>
         </w:object>
       </w:r>
     </w:p>
@@ -2165,8 +2157,8 @@
         </w:rPr>
         <w:t>s</w:t>
       </w:r>
-      <w:bookmarkStart w:id="5" w:name="_MON_1557315131"/>
-      <w:bookmarkEnd w:id="5"/>
+      <w:bookmarkStart w:id="6" w:name="_MON_1557315131"/>
+      <w:bookmarkEnd w:id="6"/>
       <w:r>
         <w:rPr>
           <w:rFonts w:ascii="Rockwell" w:hAnsi="Rockwell"/>
@@ -2177,7 +2169,7 @@
           <v:shape id="_x0000_i1030" type="#_x0000_t75" style="width:468pt;height:78pt" o:ole="">
             <v:imagedata r:id="rId15" o:title=""/>
           </v:shape>
-          <o:OLEObject Type="Embed" ProgID="Word.OpenDocumentText.12" ShapeID="_x0000_i1030" DrawAspect="Content" ObjectID="_1558426989" r:id="rId16"/>
+          <o:OLEObject Type="Embed" ProgID="Word.OpenDocumentText.12" ShapeID="_x0000_i1030" DrawAspect="Content" ObjectID="_1559454021" r:id="rId16"/>
         </w:object>
       </w:r>
     </w:p>
@@ -3142,8 +3134,8 @@
         </w:rPr>
         <w:t>Constructor</w:t>
       </w:r>
-      <w:bookmarkStart w:id="6" w:name="_MON_1557316397"/>
-      <w:bookmarkEnd w:id="6"/>
+      <w:bookmarkStart w:id="7" w:name="_MON_1557316397"/>
+      <w:bookmarkEnd w:id="7"/>
       <w:r>
         <w:rPr>
           <w:rFonts w:ascii="Rockwell" w:hAnsi="Rockwell"/>
@@ -3154,7 +3146,7 @@
           <v:shape id="_x0000_i1031" type="#_x0000_t75" style="width:468pt;height:11.25pt" o:ole="">
             <v:imagedata r:id="rId17" o:title=""/>
           </v:shape>
-          <o:OLEObject Type="Embed" ProgID="Word.OpenDocumentText.12" ShapeID="_x0000_i1031" DrawAspect="Content" ObjectID="_1558426990" r:id="rId18"/>
+          <o:OLEObject Type="Embed" ProgID="Word.OpenDocumentText.12" ShapeID="_x0000_i1031" DrawAspect="Content" ObjectID="_1559454022" r:id="rId18"/>
         </w:object>
       </w:r>
     </w:p>
@@ -3422,8 +3414,8 @@
         </w:rPr>
         <w:t>e.g.</w:t>
       </w:r>
-      <w:bookmarkStart w:id="7" w:name="_MON_1557317432"/>
-      <w:bookmarkEnd w:id="7"/>
+      <w:bookmarkStart w:id="8" w:name="_MON_1557317432"/>
+      <w:bookmarkEnd w:id="8"/>
       <w:r>
         <w:rPr>
           <w:rFonts w:ascii="Rockwell" w:hAnsi="Rockwell"/>
@@ -3435,7 +3427,7 @@
           <v:shape id="_x0000_i1032" type="#_x0000_t75" style="width:468pt;height:19.5pt" o:ole="">
             <v:imagedata r:id="rId19" o:title=""/>
           </v:shape>
-          <o:OLEObject Type="Embed" ProgID="Word.OpenDocumentText.12" ShapeID="_x0000_i1032" DrawAspect="Content" ObjectID="_1558426991" r:id="rId20"/>
+          <o:OLEObject Type="Embed" ProgID="Word.OpenDocumentText.12" ShapeID="_x0000_i1032" DrawAspect="Content" ObjectID="_1559454023" r:id="rId20"/>
         </w:object>
       </w:r>
     </w:p>
@@ -3639,8 +3631,8 @@
         <w:t>e.g.</w:t>
       </w:r>
     </w:p>
-    <w:bookmarkStart w:id="8" w:name="_MON_1557317987"/>
-    <w:bookmarkEnd w:id="8"/>
+    <w:bookmarkStart w:id="9" w:name="_MON_1557317987"/>
+    <w:bookmarkEnd w:id="9"/>
     <w:p>
       <w:pPr>
         <w:rPr>
@@ -3659,7 +3651,7 @@
           <v:shape id="_x0000_i1033" type="#_x0000_t75" style="width:468pt;height:20.25pt" o:ole="">
             <v:imagedata r:id="rId21" o:title=""/>
           </v:shape>
-          <o:OLEObject Type="Embed" ProgID="Word.OpenDocumentText.12" ShapeID="_x0000_i1033" DrawAspect="Content" ObjectID="_1558426992" r:id="rId22"/>
+          <o:OLEObject Type="Embed" ProgID="Word.OpenDocumentText.12" ShapeID="_x0000_i1033" DrawAspect="Content" ObjectID="_1559454024" r:id="rId22"/>
         </w:object>
       </w:r>
     </w:p>
@@ -3875,8 +3867,8 @@
         <w:t>e.g.</w:t>
       </w:r>
     </w:p>
-    <w:bookmarkStart w:id="9" w:name="_MON_1557318573"/>
-    <w:bookmarkEnd w:id="9"/>
+    <w:bookmarkStart w:id="10" w:name="_MON_1557318573"/>
+    <w:bookmarkEnd w:id="10"/>
     <w:p>
       <w:pPr>
         <w:rPr>
@@ -3897,7 +3889,7 @@
           <v:shape id="_x0000_i1034" type="#_x0000_t75" style="width:468pt;height:20.25pt" o:ole="">
             <v:imagedata r:id="rId23" o:title=""/>
           </v:shape>
-          <o:OLEObject Type="Embed" ProgID="Word.OpenDocumentText.12" ShapeID="_x0000_i1034" DrawAspect="Content" ObjectID="_1558426993" r:id="rId24"/>
+          <o:OLEObject Type="Embed" ProgID="Word.OpenDocumentText.12" ShapeID="_x0000_i1034" DrawAspect="Content" ObjectID="_1559454025" r:id="rId24"/>
         </w:object>
       </w:r>
     </w:p>
@@ -4099,8 +4091,8 @@
         <w:t>e.g.</w:t>
       </w:r>
     </w:p>
-    <w:bookmarkStart w:id="10" w:name="_MON_1557318691"/>
-    <w:bookmarkEnd w:id="10"/>
+    <w:bookmarkStart w:id="11" w:name="_MON_1557318691"/>
+    <w:bookmarkEnd w:id="11"/>
     <w:p>
       <w:pPr>
         <w:rPr>
@@ -4121,7 +4113,7 @@
           <v:shape id="_x0000_i1035" type="#_x0000_t75" style="width:468pt;height:20.25pt" o:ole="">
             <v:imagedata r:id="rId25" o:title=""/>
           </v:shape>
-          <o:OLEObject Type="Embed" ProgID="Word.OpenDocumentText.12" ShapeID="_x0000_i1035" DrawAspect="Content" ObjectID="_1558426994" r:id="rId26"/>
+          <o:OLEObject Type="Embed" ProgID="Word.OpenDocumentText.12" ShapeID="_x0000_i1035" DrawAspect="Content" ObjectID="_1559454026" r:id="rId26"/>
         </w:object>
       </w:r>
       <w:proofErr w:type="gramStart"/>
@@ -4221,14 +4213,14 @@
       <w:r>
         <w:t>e.g.</w:t>
       </w:r>
-      <w:bookmarkStart w:id="11" w:name="_MON_1557318916"/>
-      <w:bookmarkEnd w:id="11"/>
+      <w:bookmarkStart w:id="12" w:name="_MON_1557318916"/>
+      <w:bookmarkEnd w:id="12"/>
       <w:r>
         <w:object w:dxaOrig="9360" w:dyaOrig="400">
           <v:shape id="_x0000_i1036" type="#_x0000_t75" style="width:468pt;height:20.25pt" o:ole="">
             <v:imagedata r:id="rId27" o:title=""/>
           </v:shape>
-          <o:OLEObject Type="Embed" ProgID="Word.OpenDocumentText.12" ShapeID="_x0000_i1036" DrawAspect="Content" ObjectID="_1558426995" r:id="rId28"/>
+          <o:OLEObject Type="Embed" ProgID="Word.OpenDocumentText.12" ShapeID="_x0000_i1036" DrawAspect="Content" ObjectID="_1559454027" r:id="rId28"/>
         </w:object>
       </w:r>
     </w:p>
@@ -4399,14 +4391,14 @@
       <w:r>
         <w:t>e.g.</w:t>
       </w:r>
-      <w:bookmarkStart w:id="12" w:name="_MON_1557319055"/>
-      <w:bookmarkEnd w:id="12"/>
+      <w:bookmarkStart w:id="13" w:name="_MON_1557319055"/>
+      <w:bookmarkEnd w:id="13"/>
       <w:r>
         <w:object w:dxaOrig="9360" w:dyaOrig="397">
           <v:shape id="_x0000_i1037" type="#_x0000_t75" style="width:468pt;height:19.5pt" o:ole="">
             <v:imagedata r:id="rId29" o:title=""/>
           </v:shape>
-          <o:OLEObject Type="Embed" ProgID="Word.OpenDocumentText.12" ShapeID="_x0000_i1037" DrawAspect="Content" ObjectID="_1558426996" r:id="rId30"/>
+          <o:OLEObject Type="Embed" ProgID="Word.OpenDocumentText.12" ShapeID="_x0000_i1037" DrawAspect="Content" ObjectID="_1559454028" r:id="rId30"/>
         </w:object>
       </w:r>
     </w:p>
@@ -4617,14 +4609,14 @@
       <w:r>
         <w:t>e.g.</w:t>
       </w:r>
-      <w:bookmarkStart w:id="13" w:name="_MON_1557319242"/>
-      <w:bookmarkEnd w:id="13"/>
+      <w:bookmarkStart w:id="14" w:name="_MON_1557319242"/>
+      <w:bookmarkEnd w:id="14"/>
       <w:r>
         <w:object w:dxaOrig="9360" w:dyaOrig="396">
           <v:shape id="_x0000_i1038" type="#_x0000_t75" style="width:468pt;height:19.5pt" o:ole="">
             <v:imagedata r:id="rId31" o:title=""/>
           </v:shape>
-          <o:OLEObject Type="Embed" ProgID="Word.OpenDocumentText.12" ShapeID="_x0000_i1038" DrawAspect="Content" ObjectID="_1558426997" r:id="rId32"/>
+          <o:OLEObject Type="Embed" ProgID="Word.OpenDocumentText.12" ShapeID="_x0000_i1038" DrawAspect="Content" ObjectID="_1559454029" r:id="rId32"/>
         </w:object>
       </w:r>
     </w:p>
@@ -4797,14 +4789,14 @@
       <w:r>
         <w:t>e.g.</w:t>
       </w:r>
-      <w:bookmarkStart w:id="14" w:name="_MON_1557319337"/>
-      <w:bookmarkEnd w:id="14"/>
+      <w:bookmarkStart w:id="15" w:name="_MON_1557319337"/>
+      <w:bookmarkEnd w:id="15"/>
       <w:r>
         <w:object w:dxaOrig="9360" w:dyaOrig="396">
           <v:shape id="_x0000_i1039" type="#_x0000_t75" style="width:468pt;height:19.5pt" o:ole="">
             <v:imagedata r:id="rId33" o:title=""/>
           </v:shape>
-          <o:OLEObject Type="Embed" ProgID="Word.OpenDocumentText.12" ShapeID="_x0000_i1039" DrawAspect="Content" ObjectID="_1558426998" r:id="rId34"/>
+          <o:OLEObject Type="Embed" ProgID="Word.OpenDocumentText.12" ShapeID="_x0000_i1039" DrawAspect="Content" ObjectID="_1559454030" r:id="rId34"/>
         </w:object>
       </w:r>
     </w:p>
@@ -4915,14 +4907,14 @@
       <w:r>
         <w:t>e.g.</w:t>
       </w:r>
-      <w:bookmarkStart w:id="15" w:name="_MON_1557319454"/>
-      <w:bookmarkEnd w:id="15"/>
+      <w:bookmarkStart w:id="16" w:name="_MON_1557319454"/>
+      <w:bookmarkEnd w:id="16"/>
       <w:r>
         <w:object w:dxaOrig="9360" w:dyaOrig="393">
           <v:shape id="_x0000_i1040" type="#_x0000_t75" style="width:468pt;height:19.5pt" o:ole="">
             <v:imagedata r:id="rId35" o:title=""/>
           </v:shape>
-          <o:OLEObject Type="Embed" ProgID="Word.OpenDocumentText.12" ShapeID="_x0000_i1040" DrawAspect="Content" ObjectID="_1558426999" r:id="rId36"/>
+          <o:OLEObject Type="Embed" ProgID="Word.OpenDocumentText.12" ShapeID="_x0000_i1040" DrawAspect="Content" ObjectID="_1559454031" r:id="rId36"/>
         </w:object>
       </w:r>
       <w:r>
@@ -5095,14 +5087,14 @@
       <w:r>
         <w:t>e.g.</w:t>
       </w:r>
-      <w:bookmarkStart w:id="16" w:name="_MON_1557319638"/>
-      <w:bookmarkEnd w:id="16"/>
+      <w:bookmarkStart w:id="17" w:name="_MON_1557319638"/>
+      <w:bookmarkEnd w:id="17"/>
       <w:r>
         <w:object w:dxaOrig="9360" w:dyaOrig="396">
           <v:shape id="_x0000_i1041" type="#_x0000_t75" style="width:468pt;height:19.5pt" o:ole="">
             <v:imagedata r:id="rId37" o:title=""/>
           </v:shape>
-          <o:OLEObject Type="Embed" ProgID="Word.OpenDocumentText.12" ShapeID="_x0000_i1041" DrawAspect="Content" ObjectID="_1558427000" r:id="rId38"/>
+          <o:OLEObject Type="Embed" ProgID="Word.OpenDocumentText.12" ShapeID="_x0000_i1041" DrawAspect="Content" ObjectID="_1559454032" r:id="rId38"/>
         </w:object>
       </w:r>
     </w:p>
@@ -5273,14 +5265,14 @@
       <w:r>
         <w:t>e.g.</w:t>
       </w:r>
-      <w:bookmarkStart w:id="17" w:name="_MON_1557319843"/>
-      <w:bookmarkEnd w:id="17"/>
+      <w:bookmarkStart w:id="18" w:name="_MON_1557319843"/>
+      <w:bookmarkEnd w:id="18"/>
       <w:r>
         <w:object w:dxaOrig="9360" w:dyaOrig="391">
           <v:shape id="_x0000_i1042" type="#_x0000_t75" style="width:468pt;height:19.5pt" o:ole="">
             <v:imagedata r:id="rId39" o:title=""/>
           </v:shape>
-          <o:OLEObject Type="Embed" ProgID="Word.OpenDocumentText.12" ShapeID="_x0000_i1042" DrawAspect="Content" ObjectID="_1558427001" r:id="rId40"/>
+          <o:OLEObject Type="Embed" ProgID="Word.OpenDocumentText.12" ShapeID="_x0000_i1042" DrawAspect="Content" ObjectID="_1559454033" r:id="rId40"/>
         </w:object>
       </w:r>
     </w:p>
@@ -5433,14 +5425,14 @@
       <w:r>
         <w:t>e.g.</w:t>
       </w:r>
-      <w:bookmarkStart w:id="18" w:name="_MON_1557319909"/>
-      <w:bookmarkEnd w:id="18"/>
+      <w:bookmarkStart w:id="19" w:name="_MON_1557319909"/>
+      <w:bookmarkEnd w:id="19"/>
       <w:r>
         <w:object w:dxaOrig="9360" w:dyaOrig="389">
           <v:shape id="_x0000_i1043" type="#_x0000_t75" style="width:468pt;height:19.5pt" o:ole="">
             <v:imagedata r:id="rId41" o:title=""/>
           </v:shape>
-          <o:OLEObject Type="Embed" ProgID="Word.OpenDocumentText.12" ShapeID="_x0000_i1043" DrawAspect="Content" ObjectID="_1558427002" r:id="rId42"/>
+          <o:OLEObject Type="Embed" ProgID="Word.OpenDocumentText.12" ShapeID="_x0000_i1043" DrawAspect="Content" ObjectID="_1559454034" r:id="rId42"/>
         </w:object>
       </w:r>
     </w:p>
@@ -5551,14 +5543,14 @@
       <w:r>
         <w:t>e.g.</w:t>
       </w:r>
-      <w:bookmarkStart w:id="19" w:name="_MON_1557320015"/>
-      <w:bookmarkEnd w:id="19"/>
+      <w:bookmarkStart w:id="20" w:name="_MON_1557320015"/>
+      <w:bookmarkEnd w:id="20"/>
       <w:r>
         <w:object w:dxaOrig="9360" w:dyaOrig="389">
           <v:shape id="_x0000_i1044" type="#_x0000_t75" style="width:468pt;height:19.5pt" o:ole="">
             <v:imagedata r:id="rId43" o:title=""/>
           </v:shape>
-          <o:OLEObject Type="Embed" ProgID="Word.OpenDocumentText.12" ShapeID="_x0000_i1044" DrawAspect="Content" ObjectID="_1558427003" r:id="rId44"/>
+          <o:OLEObject Type="Embed" ProgID="Word.OpenDocumentText.12" ShapeID="_x0000_i1044" DrawAspect="Content" ObjectID="_1559454035" r:id="rId44"/>
         </w:object>
       </w:r>
     </w:p>
@@ -5649,14 +5641,14 @@
       <w:r>
         <w:t>e.g.</w:t>
       </w:r>
-      <w:bookmarkStart w:id="20" w:name="_MON_1557320179"/>
-      <w:bookmarkEnd w:id="20"/>
+      <w:bookmarkStart w:id="21" w:name="_MON_1557320179"/>
+      <w:bookmarkEnd w:id="21"/>
       <w:r>
         <w:object w:dxaOrig="9360" w:dyaOrig="386">
           <v:shape id="_x0000_i1045" type="#_x0000_t75" style="width:468pt;height:19.5pt" o:ole="">
             <v:imagedata r:id="rId45" o:title=""/>
           </v:shape>
-          <o:OLEObject Type="Embed" ProgID="Word.OpenDocumentText.12" ShapeID="_x0000_i1045" DrawAspect="Content" ObjectID="_1558427004" r:id="rId46"/>
+          <o:OLEObject Type="Embed" ProgID="Word.OpenDocumentText.12" ShapeID="_x0000_i1045" DrawAspect="Content" ObjectID="_1559454036" r:id="rId46"/>
         </w:object>
       </w:r>
     </w:p>
@@ -5839,7 +5831,7 @@
           <v:shape id="_x0000_i1046" type="#_x0000_t75" style="width:468pt;height:19.5pt" o:ole="">
             <v:imagedata r:id="rId41" o:title=""/>
           </v:shape>
-          <o:OLEObject Type="Embed" ProgID="Word.OpenDocumentText.12" ShapeID="_x0000_i1046" DrawAspect="Content" ObjectID="_1558427005" r:id="rId47"/>
+          <o:OLEObject Type="Embed" ProgID="Word.OpenDocumentText.12" ShapeID="_x0000_i1046" DrawAspect="Content" ObjectID="_1559454037" r:id="rId47"/>
         </w:object>
       </w:r>
     </w:p>
@@ -5958,14 +5950,14 @@
       <w:r>
         <w:t>e.g.</w:t>
       </w:r>
-      <w:bookmarkStart w:id="21" w:name="_MON_1557321570"/>
-      <w:bookmarkEnd w:id="21"/>
+      <w:bookmarkStart w:id="22" w:name="_MON_1557321570"/>
+      <w:bookmarkEnd w:id="22"/>
       <w:r>
         <w:object w:dxaOrig="9360" w:dyaOrig="386">
           <v:shape id="_x0000_i1047" type="#_x0000_t75" style="width:468pt;height:19.5pt" o:ole="">
             <v:imagedata r:id="rId48" o:title=""/>
           </v:shape>
-          <o:OLEObject Type="Embed" ProgID="Word.OpenDocumentText.12" ShapeID="_x0000_i1047" DrawAspect="Content" ObjectID="_1558427006" r:id="rId49"/>
+          <o:OLEObject Type="Embed" ProgID="Word.OpenDocumentText.12" ShapeID="_x0000_i1047" DrawAspect="Content" ObjectID="_1559454038" r:id="rId49"/>
         </w:object>
       </w:r>
     </w:p>
@@ -6154,14 +6146,14 @@
       <w:r>
         <w:t>e.g.</w:t>
       </w:r>
-      <w:bookmarkStart w:id="22" w:name="_MON_1557321739"/>
-      <w:bookmarkEnd w:id="22"/>
+      <w:bookmarkStart w:id="23" w:name="_MON_1557321739"/>
+      <w:bookmarkEnd w:id="23"/>
       <w:r>
         <w:object w:dxaOrig="9360" w:dyaOrig="384">
           <v:shape id="_x0000_i1048" type="#_x0000_t75" style="width:468pt;height:19.5pt" o:ole="">
             <v:imagedata r:id="rId50" o:title=""/>
           </v:shape>
-          <o:OLEObject Type="Embed" ProgID="Word.OpenDocumentText.12" ShapeID="_x0000_i1048" DrawAspect="Content" ObjectID="_1558427007" r:id="rId51"/>
+          <o:OLEObject Type="Embed" ProgID="Word.OpenDocumentText.12" ShapeID="_x0000_i1048" DrawAspect="Content" ObjectID="_1559454039" r:id="rId51"/>
         </w:object>
       </w:r>
     </w:p>
@@ -6292,14 +6284,14 @@
       <w:r>
         <w:t>e.g.</w:t>
       </w:r>
-      <w:bookmarkStart w:id="23" w:name="_MON_1558348144"/>
-      <w:bookmarkEnd w:id="23"/>
+      <w:bookmarkStart w:id="24" w:name="_MON_1558348144"/>
+      <w:bookmarkEnd w:id="24"/>
       <w:r>
         <w:object w:dxaOrig="9360" w:dyaOrig="383">
           <v:shape id="_x0000_i1049" type="#_x0000_t75" style="width:468pt;height:19.5pt" o:ole="">
             <v:imagedata r:id="rId52" o:title=""/>
           </v:shape>
-          <o:OLEObject Type="Embed" ProgID="Word.OpenDocumentText.12" ShapeID="_x0000_i1049" DrawAspect="Content" ObjectID="_1558427008" r:id="rId53"/>
+          <o:OLEObject Type="Embed" ProgID="Word.OpenDocumentText.12" ShapeID="_x0000_i1049" DrawAspect="Content" ObjectID="_1559454040" r:id="rId53"/>
         </w:object>
       </w:r>
     </w:p>
@@ -6433,14 +6425,14 @@
       <w:r>
         <w:t>e.g.</w:t>
       </w:r>
-      <w:bookmarkStart w:id="24" w:name="_MON_1558348461"/>
-      <w:bookmarkEnd w:id="24"/>
+      <w:bookmarkStart w:id="25" w:name="_MON_1558348461"/>
+      <w:bookmarkEnd w:id="25"/>
       <w:r>
         <w:object w:dxaOrig="9360" w:dyaOrig="383">
           <v:shape id="_x0000_i1050" type="#_x0000_t75" style="width:468pt;height:19.5pt" o:ole="">
             <v:imagedata r:id="rId54" o:title=""/>
           </v:shape>
-          <o:OLEObject Type="Embed" ProgID="Word.OpenDocumentText.12" ShapeID="_x0000_i1050" DrawAspect="Content" ObjectID="_1558427009" r:id="rId55"/>
+          <o:OLEObject Type="Embed" ProgID="Word.OpenDocumentText.12" ShapeID="_x0000_i1050" DrawAspect="Content" ObjectID="_1559454041" r:id="rId55"/>
         </w:object>
       </w:r>
     </w:p>
@@ -6619,14 +6611,14 @@
       <w:r>
         <w:t>e.g.</w:t>
       </w:r>
-      <w:bookmarkStart w:id="25" w:name="_MON_1558348904"/>
-      <w:bookmarkEnd w:id="25"/>
+      <w:bookmarkStart w:id="26" w:name="_MON_1558348904"/>
+      <w:bookmarkEnd w:id="26"/>
       <w:r>
         <w:object w:dxaOrig="9360" w:dyaOrig="383">
           <v:shape id="_x0000_i1051" type="#_x0000_t75" style="width:468pt;height:19.5pt" o:ole="">
             <v:imagedata r:id="rId56" o:title=""/>
           </v:shape>
-          <o:OLEObject Type="Embed" ProgID="Word.OpenDocumentText.12" ShapeID="_x0000_i1051" DrawAspect="Content" ObjectID="_1558427010" r:id="rId57"/>
+          <o:OLEObject Type="Embed" ProgID="Word.OpenDocumentText.12" ShapeID="_x0000_i1051" DrawAspect="Content" ObjectID="_1559454042" r:id="rId57"/>
         </w:object>
       </w:r>
     </w:p>
@@ -6797,44 +6789,257 @@
       <w:r>
         <w:t>e.g.</w:t>
       </w:r>
-      <w:bookmarkStart w:id="26" w:name="_MON_1558426678"/>
-      <w:bookmarkEnd w:id="26"/>
+      <w:bookmarkStart w:id="27" w:name="_MON_1558426678"/>
+      <w:bookmarkEnd w:id="27"/>
       <w:r>
         <w:object w:dxaOrig="9360" w:dyaOrig="383">
-          <v:shape id="_x0000_i1058" type="#_x0000_t75" style="width:468pt;height:19.5pt" o:ole="">
+          <v:shape id="_x0000_i1052" type="#_x0000_t75" style="width:468pt;height:19.5pt" o:ole="">
             <v:imagedata r:id="rId58" o:title=""/>
           </v:shape>
-          <o:OLEObject Type="Embed" ProgID="Word.OpenDocumentText.12" ShapeID="_x0000_i1058" DrawAspect="Content" ObjectID="_1558427011" r:id="rId59"/>
+          <o:OLEObject Type="Embed" ProgID="Word.OpenDocumentText.12" ShapeID="_x0000_i1052" DrawAspect="Content" ObjectID="_1559454043" r:id="rId59"/>
         </w:object>
       </w:r>
     </w:p>
     <w:p>
       <w:pPr>
         <w:rPr>
-          <w:b/>
-        </w:rPr>
-      </w:pPr>
-    </w:p>
-    <w:p>
-      <w:pPr>
-        <w:rPr>
-          <w:b/>
-        </w:rPr>
-      </w:pPr>
-    </w:p>
-    <w:p>
-      <w:pPr>
-        <w:rPr>
-          <w:b/>
-        </w:rPr>
-      </w:pPr>
-    </w:p>
-    <w:p>
-      <w:pPr>
-        <w:rPr>
-          <w:b/>
-        </w:rPr>
-      </w:pPr>
+          <w:rFonts w:ascii="Rockwell" w:hAnsi="Rockwell" w:cs="Consolas"/>
+          <w:i/>
+          <w:color w:val="000000"/>
+          <w:sz w:val="20"/>
+          <w:szCs w:val="20"/>
+        </w:rPr>
+      </w:pPr>
+      <w:proofErr w:type="gramStart"/>
+      <w:r>
+        <w:rPr>
+          <w:rFonts w:ascii="Rockwell" w:hAnsi="Rockwell" w:cs="Consolas"/>
+          <w:color w:val="9CC2E5" w:themeColor="accent1" w:themeTint="99"/>
+          <w:sz w:val="20"/>
+          <w:szCs w:val="20"/>
+        </w:rPr>
+        <w:t>string[</w:t>
+      </w:r>
+      <w:proofErr w:type="gramEnd"/>
+      <w:r>
+        <w:rPr>
+          <w:rFonts w:ascii="Rockwell" w:hAnsi="Rockwell" w:cs="Consolas"/>
+          <w:color w:val="9CC2E5" w:themeColor="accent1" w:themeTint="99"/>
+          <w:sz w:val="20"/>
+          <w:szCs w:val="20"/>
+        </w:rPr>
+        <w:t>]</w:t>
+      </w:r>
+      <w:r>
+        <w:rPr>
+          <w:rFonts w:ascii="Rockwell" w:hAnsi="Rockwell" w:cs="Consolas"/>
+          <w:color w:val="000000"/>
+          <w:sz w:val="20"/>
+          <w:szCs w:val="20"/>
+        </w:rPr>
+        <w:t xml:space="preserve"> </w:t>
+      </w:r>
+      <w:r>
+        <w:rPr>
+          <w:rFonts w:ascii="Rockwell" w:hAnsi="Rockwell" w:cs="Consolas"/>
+          <w:i/>
+          <w:color w:val="000000"/>
+          <w:sz w:val="20"/>
+          <w:szCs w:val="20"/>
+        </w:rPr>
+        <w:t>Diff</w:t>
+      </w:r>
+      <w:r>
+        <w:rPr>
+          <w:rFonts w:ascii="Rockwell" w:hAnsi="Rockwell" w:cs="Consolas"/>
+          <w:i/>
+          <w:color w:val="000000" w:themeColor="text1"/>
+          <w:sz w:val="20"/>
+          <w:szCs w:val="20"/>
+        </w:rPr>
+        <w:t>(</w:t>
+      </w:r>
+      <w:r>
+        <w:rPr>
+          <w:rFonts w:ascii="Rockwell" w:hAnsi="Rockwell" w:cs="Consolas"/>
+          <w:i/>
+          <w:color w:val="9CC2E5" w:themeColor="accent1" w:themeTint="99"/>
+          <w:sz w:val="20"/>
+          <w:szCs w:val="20"/>
+        </w:rPr>
+        <w:t>string</w:t>
+      </w:r>
+      <w:r>
+        <w:rPr>
+          <w:rFonts w:ascii="Rockwell" w:hAnsi="Rockwell" w:cs="Consolas"/>
+          <w:i/>
+          <w:color w:val="7F7F7F" w:themeColor="text1" w:themeTint="80"/>
+          <w:sz w:val="20"/>
+          <w:szCs w:val="20"/>
+        </w:rPr>
+        <w:t xml:space="preserve"> </w:t>
+      </w:r>
+      <w:proofErr w:type="spellStart"/>
+      <w:r>
+        <w:rPr>
+          <w:rFonts w:ascii="Rockwell" w:hAnsi="Rockwell" w:cs="Consolas"/>
+          <w:i/>
+          <w:color w:val="000000" w:themeColor="text1"/>
+          <w:sz w:val="20"/>
+          <w:szCs w:val="20"/>
+        </w:rPr>
+        <w:t>fileName</w:t>
+      </w:r>
+      <w:proofErr w:type="spellEnd"/>
+      <w:r>
+        <w:rPr>
+          <w:rFonts w:ascii="Rockwell" w:hAnsi="Rockwell" w:cs="Consolas"/>
+          <w:i/>
+          <w:color w:val="000000" w:themeColor="text1"/>
+          <w:sz w:val="20"/>
+          <w:szCs w:val="20"/>
+        </w:rPr>
+        <w:t>,</w:t>
+      </w:r>
+      <w:r>
+        <w:rPr>
+          <w:rFonts w:ascii="Rockwell" w:hAnsi="Rockwell" w:cs="Consolas"/>
+          <w:i/>
+          <w:color w:val="9CC2E5" w:themeColor="accent1" w:themeTint="99"/>
+          <w:sz w:val="20"/>
+          <w:szCs w:val="20"/>
+        </w:rPr>
+        <w:t xml:space="preserve"> </w:t>
+      </w:r>
+      <w:r>
+        <w:rPr>
+          <w:rFonts w:ascii="Rockwell" w:hAnsi="Rockwell" w:cs="Consolas"/>
+          <w:i/>
+          <w:color w:val="9CC2E5" w:themeColor="accent1" w:themeTint="99"/>
+          <w:sz w:val="20"/>
+          <w:szCs w:val="20"/>
+        </w:rPr>
+        <w:t>string</w:t>
+      </w:r>
+      <w:r>
+        <w:rPr>
+          <w:rFonts w:ascii="Rockwell" w:hAnsi="Rockwell" w:cs="Consolas"/>
+          <w:i/>
+          <w:color w:val="7F7F7F" w:themeColor="text1" w:themeTint="80"/>
+          <w:sz w:val="20"/>
+          <w:szCs w:val="20"/>
+        </w:rPr>
+        <w:t xml:space="preserve"> </w:t>
+      </w:r>
+      <w:proofErr w:type="spellStart"/>
+      <w:r>
+        <w:rPr>
+          <w:rFonts w:ascii="Rockwell" w:hAnsi="Rockwell" w:cs="Consolas"/>
+          <w:i/>
+          <w:color w:val="000000" w:themeColor="text1"/>
+          <w:sz w:val="20"/>
+          <w:szCs w:val="20"/>
+        </w:rPr>
+        <w:t>branchName</w:t>
+      </w:r>
+      <w:proofErr w:type="spellEnd"/>
+      <w:r>
+        <w:rPr>
+          <w:rFonts w:ascii="Rockwell" w:hAnsi="Rockwell" w:cs="Consolas"/>
+          <w:i/>
+          <w:color w:val="000000" w:themeColor="text1"/>
+          <w:sz w:val="20"/>
+          <w:szCs w:val="20"/>
+        </w:rPr>
+        <w:t>)</w:t>
+      </w:r>
+    </w:p>
+    <w:p>
+      <w:pPr>
+        <w:rPr>
+          <w:rFonts w:ascii="Rockwell" w:hAnsi="Rockwell" w:cs="Consolas"/>
+          <w:color w:val="000000"/>
+          <w:sz w:val="20"/>
+          <w:szCs w:val="20"/>
+        </w:rPr>
+      </w:pPr>
+      <w:r>
+        <w:rPr>
+          <w:rFonts w:ascii="Rockwell" w:hAnsi="Rockwell" w:cs="Consolas"/>
+          <w:i/>
+          <w:color w:val="000000"/>
+          <w:sz w:val="20"/>
+          <w:szCs w:val="20"/>
+        </w:rPr>
+        <w:tab/>
+        <w:t xml:space="preserve">Description: </w:t>
+      </w:r>
+      <w:r>
+        <w:rPr>
+          <w:rFonts w:ascii="Rockwell" w:hAnsi="Rockwell" w:cs="Consolas"/>
+          <w:color w:val="000000"/>
+          <w:sz w:val="20"/>
+          <w:szCs w:val="20"/>
+        </w:rPr>
+        <w:t xml:space="preserve">Returns an array of strings that gives a diff output similar to that of a </w:t>
+      </w:r>
+      <w:proofErr w:type="spellStart"/>
+      <w:proofErr w:type="gramStart"/>
+      <w:r>
+        <w:rPr>
+          <w:rFonts w:ascii="Rockwell" w:hAnsi="Rockwell" w:cs="Consolas"/>
+          <w:color w:val="000000"/>
+          <w:sz w:val="20"/>
+          <w:szCs w:val="20"/>
+        </w:rPr>
+        <w:t>unix</w:t>
+      </w:r>
+      <w:proofErr w:type="spellEnd"/>
+      <w:proofErr w:type="gramEnd"/>
+      <w:r>
+        <w:rPr>
+          <w:rFonts w:ascii="Rockwell" w:hAnsi="Rockwell" w:cs="Consolas"/>
+          <w:color w:val="000000"/>
+          <w:sz w:val="20"/>
+          <w:szCs w:val="20"/>
+        </w:rPr>
+        <w:t xml:space="preserve"> </w:t>
+      </w:r>
+      <w:proofErr w:type="spellStart"/>
+      <w:r>
+        <w:rPr>
+          <w:rFonts w:ascii="Rockwell" w:hAnsi="Rockwell" w:cs="Consolas"/>
+          <w:color w:val="000000"/>
+          <w:sz w:val="20"/>
+          <w:szCs w:val="20"/>
+        </w:rPr>
+        <w:t>git</w:t>
+      </w:r>
+      <w:proofErr w:type="spellEnd"/>
+      <w:r>
+        <w:rPr>
+          <w:rFonts w:ascii="Rockwell" w:hAnsi="Rockwell" w:cs="Consolas"/>
+          <w:color w:val="000000"/>
+          <w:sz w:val="20"/>
+          <w:szCs w:val="20"/>
+        </w:rPr>
+        <w:t xml:space="preserve"> diff command.</w:t>
+      </w:r>
+    </w:p>
+    <w:p>
+      <w:r>
+        <w:t>e.g.</w:t>
+      </w:r>
+      <w:bookmarkStart w:id="28" w:name="_MON_1559453879"/>
+      <w:bookmarkEnd w:id="28"/>
+      <w:r>
+        <w:object w:dxaOrig="9360" w:dyaOrig="383">
+          <v:shape id="_x0000_i1057" type="#_x0000_t75" style="width:468pt;height:19.5pt" o:ole="">
+            <v:imagedata r:id="rId60" o:title=""/>
+          </v:shape>
+          <o:OLEObject Type="Embed" ProgID="Word.OpenDocumentText.12" ShapeID="_x0000_i1057" DrawAspect="Content" ObjectID="_1559454044" r:id="rId61"/>
+        </w:object>
+      </w:r>
     </w:p>
     <w:p>
       <w:pPr>
@@ -7169,17 +7374,7 @@
           <w:sz w:val="20"/>
           <w:szCs w:val="20"/>
         </w:rPr>
-        <w:t>commit</w:t>
-      </w:r>
-      <w:r>
-        <w:rPr>
-          <w:rFonts w:ascii="Rockwell" w:hAnsi="Rockwell" w:cs="Consolas"/>
-          <w:i/>
-          <w:color w:val="000000" w:themeColor="text1"/>
-          <w:sz w:val="20"/>
-          <w:szCs w:val="20"/>
-        </w:rPr>
-        <w:t xml:space="preserve"> </w:t>
+        <w:t xml:space="preserve">commit </w:t>
       </w:r>
       <w:r>
         <w:rPr>
@@ -7265,17 +7460,7 @@
           <w:sz w:val="20"/>
           <w:szCs w:val="20"/>
         </w:rPr>
-        <w:t>Branch</w:t>
-      </w:r>
-      <w:r>
-        <w:rPr>
-          <w:rFonts w:ascii="Rockwell" w:hAnsi="Rockwell" w:cs="Consolas"/>
-          <w:i/>
-          <w:color w:val="538135" w:themeColor="accent6" w:themeShade="BF"/>
-          <w:sz w:val="20"/>
-          <w:szCs w:val="20"/>
-        </w:rPr>
-        <w:t xml:space="preserve"> </w:t>
+        <w:t xml:space="preserve">Branch </w:t>
       </w:r>
       <w:proofErr w:type="gramStart"/>
       <w:r>
@@ -7286,17 +7471,7 @@
           <w:sz w:val="20"/>
           <w:szCs w:val="20"/>
         </w:rPr>
-        <w:t>branch</w:t>
-      </w:r>
-      <w:r>
-        <w:rPr>
-          <w:rFonts w:ascii="Rockwell" w:hAnsi="Rockwell" w:cs="Consolas"/>
-          <w:i/>
-          <w:color w:val="000000" w:themeColor="text1"/>
-          <w:sz w:val="20"/>
-          <w:szCs w:val="20"/>
-        </w:rPr>
-        <w:t xml:space="preserve"> </w:t>
+        <w:t xml:space="preserve">branch </w:t>
       </w:r>
       <w:r>
         <w:rPr>
@@ -7328,14 +7503,7 @@
           <w:rFonts w:ascii="Rockwell" w:hAnsi="Rockwell"/>
           <w:sz w:val="20"/>
         </w:rPr>
-        <w:t xml:space="preserve">) The </w:t>
-      </w:r>
-      <w:r>
-        <w:rPr>
-          <w:rFonts w:ascii="Rockwell" w:hAnsi="Rockwell"/>
-          <w:sz w:val="20"/>
-        </w:rPr>
-        <w:t xml:space="preserve">branch that the </w:t>
+        <w:t xml:space="preserve">) The branch that the </w:t>
       </w:r>
       <w:proofErr w:type="spellStart"/>
       <w:r>
@@ -7379,10 +7547,8 @@
         <w:t>s</w:t>
       </w:r>
     </w:p>
-    <w:bookmarkStart w:id="27" w:name="_GoBack"/>
-    <w:bookmarkEnd w:id="27"/>
-    <w:bookmarkStart w:id="28" w:name="_MON_1558349794"/>
-    <w:bookmarkEnd w:id="28"/>
+    <w:bookmarkStart w:id="29" w:name="_MON_1558349794"/>
+    <w:bookmarkEnd w:id="29"/>
     <w:p>
       <w:pPr>
         <w:rPr>
@@ -7398,14 +7564,14 @@
           <w:sz w:val="24"/>
         </w:rPr>
         <w:object w:dxaOrig="9360" w:dyaOrig="222">
-          <v:shape id="_x0000_i1069" type="#_x0000_t75" style="width:507.75pt;height:12pt" o:ole="">
-            <v:imagedata r:id="rId60" o:title=""/>
+          <v:shape id="_x0000_i1053" type="#_x0000_t75" style="width:507.75pt;height:12pt" o:ole="">
+            <v:imagedata r:id="rId62" o:title=""/>
           </v:shape>
-          <o:OLEObject Type="Embed" ProgID="Word.OpenDocumentText.12" ShapeID="_x0000_i1069" DrawAspect="Content" ObjectID="_1558427012" r:id="rId61"/>
+          <o:OLEObject Type="Embed" ProgID="Word.OpenDocumentText.12" ShapeID="_x0000_i1053" DrawAspect="Content" ObjectID="_1559454045" r:id="rId63"/>
         </w:object>
       </w:r>
-      <w:bookmarkStart w:id="29" w:name="_MON_1558426957"/>
-      <w:bookmarkEnd w:id="29"/>
+      <w:bookmarkStart w:id="30" w:name="_MON_1558426957"/>
+      <w:bookmarkEnd w:id="30"/>
       <w:r>
         <w:rPr>
           <w:rFonts w:ascii="Rockwell" w:hAnsi="Rockwell"/>
@@ -7413,10 +7579,10 @@
           <w:sz w:val="24"/>
         </w:rPr>
         <w:object w:dxaOrig="9360" w:dyaOrig="222">
-          <v:shape id="_x0000_i1073" type="#_x0000_t75" style="width:507.75pt;height:12pt" o:ole="">
-            <v:imagedata r:id="rId62" o:title=""/>
+          <v:shape id="_x0000_i1054" type="#_x0000_t75" style="width:507.75pt;height:12pt" o:ole="">
+            <v:imagedata r:id="rId64" o:title=""/>
           </v:shape>
-          <o:OLEObject Type="Embed" ProgID="Word.OpenDocumentText.12" ShapeID="_x0000_i1073" DrawAspect="Content" ObjectID="_1558427013" r:id="rId63"/>
+          <o:OLEObject Type="Embed" ProgID="Word.OpenDocumentText.12" ShapeID="_x0000_i1054" DrawAspect="Content" ObjectID="_1559454046" r:id="rId65"/>
         </w:object>
       </w:r>
     </w:p>

</xml_diff>